<commit_message>
Se hicieron varios cambios
</commit_message>
<xml_diff>
--- a/Tarea2/Tarea2_EmilioBarreraGonzalez.docx
+++ b/Tarea2/Tarea2_EmilioBarreraGonzalez.docx
@@ -26,7 +26,7 @@
     </w:p>
     <w:p>
       <w:pPr>
-        <w:jc w:val="both"/>
+        <w:jc w:val="center"/>
         <w:rPr>
           <w:rFonts w:ascii="Arial" w:hAnsi="Arial" w:cs="Arial"/>
           <w:b/>
@@ -48,7 +48,7 @@
     </w:p>
     <w:p>
       <w:pPr>
-        <w:jc w:val="both"/>
+        <w:jc w:val="center"/>
         <w:rPr>
           <w:rFonts w:ascii="Arial" w:hAnsi="Arial" w:cs="Arial"/>
           <w:b/>
@@ -70,7 +70,7 @@
     </w:p>
     <w:p>
       <w:pPr>
-        <w:jc w:val="both"/>
+        <w:jc w:val="center"/>
         <w:rPr>
           <w:rFonts w:ascii="Arial" w:hAnsi="Arial" w:cs="Arial"/>
           <w:b/>
@@ -82,7 +82,7 @@
     </w:p>
     <w:p>
       <w:pPr>
-        <w:jc w:val="both"/>
+        <w:jc w:val="center"/>
         <w:rPr>
           <w:rFonts w:ascii="Arial" w:hAnsi="Arial" w:cs="Arial"/>
           <w:b/>
@@ -104,7 +104,7 @@
     </w:p>
     <w:p>
       <w:pPr>
-        <w:jc w:val="both"/>
+        <w:jc w:val="center"/>
         <w:rPr>
           <w:rFonts w:ascii="Arial" w:hAnsi="Arial" w:cs="Arial"/>
           <w:b/>
@@ -126,7 +126,7 @@
     </w:p>
     <w:p>
       <w:pPr>
-        <w:jc w:val="both"/>
+        <w:jc w:val="center"/>
         <w:rPr>
           <w:rFonts w:ascii="Arial" w:hAnsi="Arial" w:cs="Arial"/>
           <w:b/>
@@ -168,7 +168,7 @@
     </w:p>
     <w:p>
       <w:pPr>
-        <w:jc w:val="both"/>
+        <w:jc w:val="center"/>
         <w:rPr>
           <w:rFonts w:ascii="Arial" w:hAnsi="Arial" w:cs="Arial"/>
           <w:b/>
@@ -180,7 +180,7 @@
     </w:p>
     <w:p>
       <w:pPr>
-        <w:jc w:val="both"/>
+        <w:jc w:val="center"/>
         <w:rPr>
           <w:rFonts w:ascii="Arial" w:hAnsi="Arial" w:cs="Arial"/>
           <w:b/>
@@ -202,7 +202,7 @@
     </w:p>
     <w:p>
       <w:pPr>
-        <w:jc w:val="both"/>
+        <w:jc w:val="center"/>
         <w:rPr>
           <w:rFonts w:ascii="Arial" w:hAnsi="Arial" w:cs="Arial"/>
           <w:b/>
@@ -224,7 +224,7 @@
     </w:p>
     <w:p>
       <w:pPr>
-        <w:jc w:val="both"/>
+        <w:jc w:val="center"/>
         <w:rPr>
           <w:rFonts w:ascii="Arial" w:hAnsi="Arial" w:cs="Arial"/>
           <w:b/>
@@ -236,7 +236,7 @@
     </w:p>
     <w:p>
       <w:pPr>
-        <w:jc w:val="both"/>
+        <w:jc w:val="center"/>
         <w:rPr>
           <w:rFonts w:ascii="Arial" w:hAnsi="Arial" w:cs="Arial"/>
           <w:b/>
@@ -288,7 +288,7 @@
     </w:p>
     <w:p>
       <w:pPr>
-        <w:jc w:val="both"/>
+        <w:jc w:val="center"/>
         <w:rPr>
           <w:rFonts w:ascii="Arial" w:hAnsi="Arial" w:cs="Arial"/>
           <w:b/>
@@ -312,7 +312,7 @@
     </w:p>
     <w:p>
       <w:pPr>
-        <w:jc w:val="both"/>
+        <w:jc w:val="center"/>
         <w:rPr>
           <w:rFonts w:ascii="Arial" w:hAnsi="Arial" w:cs="Arial"/>
           <w:b/>
@@ -551,6 +551,244 @@
     </w:p>
     <w:p>
       <w:pPr>
+        <w:pStyle w:val="Prrafodelista"/>
+        <w:ind w:left="1080"/>
+        <w:jc w:val="both"/>
+        <w:rPr>
+          <w:rFonts w:ascii="Arial" w:hAnsi="Arial" w:cs="Arial"/>
+          <w:sz w:val="24"/>
+          <w:szCs w:val="24"/>
+        </w:rPr>
+      </w:pPr>
+    </w:p>
+    <w:p>
+      <w:pPr>
+        <w:pStyle w:val="Prrafodelista"/>
+        <w:ind w:left="1080"/>
+        <w:jc w:val="both"/>
+        <w:rPr>
+          <w:rFonts w:ascii="Arial" w:hAnsi="Arial" w:cs="Arial"/>
+          <w:i/>
+          <w:iCs/>
+          <w:sz w:val="24"/>
+          <w:szCs w:val="24"/>
+        </w:rPr>
+      </w:pPr>
+      <w:r>
+        <w:rPr>
+          <w:rFonts w:ascii="Arial" w:hAnsi="Arial" w:cs="Arial"/>
+          <w:i/>
+          <w:iCs/>
+          <w:sz w:val="24"/>
+          <w:szCs w:val="24"/>
+        </w:rPr>
+        <w:t xml:space="preserve">Solución: </w:t>
+      </w:r>
+    </w:p>
+    <w:p>
+      <w:pPr>
+        <w:jc w:val="center"/>
+        <w:rPr>
+          <w:rFonts w:ascii="Arial" w:hAnsi="Arial" w:cs="Arial"/>
+          <w:sz w:val="24"/>
+          <w:szCs w:val="24"/>
+        </w:rPr>
+      </w:pPr>
+      <w:r>
+        <w:drawing>
+          <wp:inline distT="0" distB="0" distL="0" distR="0" wp14:anchorId="276D5BF5" wp14:editId="60952DBC">
+            <wp:extent cx="5612130" cy="1447800"/>
+            <wp:effectExtent l="0" t="0" r="7620" b="0"/>
+            <wp:docPr id="20" name="Imagen 4">
+              <a:extLst xmlns:a="http://schemas.openxmlformats.org/drawingml/2006/main">
+                <a:ext uri="{FF2B5EF4-FFF2-40B4-BE49-F238E27FC236}">
+                  <a16:creationId xmlns:a16="http://schemas.microsoft.com/office/drawing/2014/main" id="{D2AB15A1-2F30-4003-9829-331A5314D2F0}"/>
+                </a:ext>
+              </a:extLst>
+            </wp:docPr>
+            <wp:cNvGraphicFramePr>
+              <a:graphicFrameLocks xmlns:a="http://schemas.openxmlformats.org/drawingml/2006/main" noChangeAspect="1"/>
+            </wp:cNvGraphicFramePr>
+            <a:graphic xmlns:a="http://schemas.openxmlformats.org/drawingml/2006/main">
+              <a:graphicData uri="http://schemas.openxmlformats.org/drawingml/2006/picture">
+                <pic:pic xmlns:pic="http://schemas.openxmlformats.org/drawingml/2006/picture">
+                  <pic:nvPicPr>
+                    <pic:cNvPr id="5" name="Imagen 4">
+                      <a:extLst>
+                        <a:ext uri="{FF2B5EF4-FFF2-40B4-BE49-F238E27FC236}">
+                          <a16:creationId xmlns:a16="http://schemas.microsoft.com/office/drawing/2014/main" id="{D2AB15A1-2F30-4003-9829-331A5314D2F0}"/>
+                        </a:ext>
+                      </a:extLst>
+                    </pic:cNvPr>
+                    <pic:cNvPicPr>
+                      <a:picLocks noChangeAspect="1"/>
+                    </pic:cNvPicPr>
+                  </pic:nvPicPr>
+                  <pic:blipFill rotWithShape="1">
+                    <a:blip r:embed="rId9"/>
+                    <a:srcRect l="23571" t="11244" r="21678" b="63625"/>
+                    <a:stretch/>
+                  </pic:blipFill>
+                  <pic:spPr>
+                    <a:xfrm>
+                      <a:off x="0" y="0"/>
+                      <a:ext cx="5612130" cy="1447800"/>
+                    </a:xfrm>
+                    <a:prstGeom prst="rect">
+                      <a:avLst/>
+                    </a:prstGeom>
+                  </pic:spPr>
+                </pic:pic>
+              </a:graphicData>
+            </a:graphic>
+          </wp:inline>
+        </w:drawing>
+      </w:r>
+    </w:p>
+    <w:p>
+      <w:pPr>
+        <w:jc w:val="center"/>
+        <w:rPr>
+          <w:rFonts w:ascii="Arial" w:hAnsi="Arial" w:cs="Arial"/>
+          <w:sz w:val="24"/>
+          <w:szCs w:val="24"/>
+        </w:rPr>
+      </w:pPr>
+      <w:r>
+        <w:lastRenderedPageBreak/>
+        <w:drawing>
+          <wp:inline distT="0" distB="0" distL="0" distR="0" wp14:anchorId="195DF592" wp14:editId="682CFBBE">
+            <wp:extent cx="5612130" cy="2049780"/>
+            <wp:effectExtent l="0" t="0" r="7620" b="7620"/>
+            <wp:docPr id="21" name="Imagen 5">
+              <a:extLst xmlns:a="http://schemas.openxmlformats.org/drawingml/2006/main">
+                <a:ext uri="{FF2B5EF4-FFF2-40B4-BE49-F238E27FC236}">
+                  <a16:creationId xmlns:a16="http://schemas.microsoft.com/office/drawing/2014/main" id="{E03CC2D6-7D47-45FD-9F11-76988BA3CF75}"/>
+                </a:ext>
+              </a:extLst>
+            </wp:docPr>
+            <wp:cNvGraphicFramePr>
+              <a:graphicFrameLocks xmlns:a="http://schemas.openxmlformats.org/drawingml/2006/main" noChangeAspect="1"/>
+            </wp:cNvGraphicFramePr>
+            <a:graphic xmlns:a="http://schemas.openxmlformats.org/drawingml/2006/main">
+              <a:graphicData uri="http://schemas.openxmlformats.org/drawingml/2006/picture">
+                <pic:pic xmlns:pic="http://schemas.openxmlformats.org/drawingml/2006/picture">
+                  <pic:nvPicPr>
+                    <pic:cNvPr id="6" name="Imagen 5">
+                      <a:extLst>
+                        <a:ext uri="{FF2B5EF4-FFF2-40B4-BE49-F238E27FC236}">
+                          <a16:creationId xmlns:a16="http://schemas.microsoft.com/office/drawing/2014/main" id="{E03CC2D6-7D47-45FD-9F11-76988BA3CF75}"/>
+                        </a:ext>
+                      </a:extLst>
+                    </pic:cNvPr>
+                    <pic:cNvPicPr>
+                      <a:picLocks noChangeAspect="1"/>
+                    </pic:cNvPicPr>
+                  </pic:nvPicPr>
+                  <pic:blipFill rotWithShape="1">
+                    <a:blip r:embed="rId10"/>
+                    <a:srcRect l="24808" t="19883" r="11385" b="38661"/>
+                    <a:stretch/>
+                  </pic:blipFill>
+                  <pic:spPr>
+                    <a:xfrm>
+                      <a:off x="0" y="0"/>
+                      <a:ext cx="5612130" cy="2049780"/>
+                    </a:xfrm>
+                    <a:prstGeom prst="rect">
+                      <a:avLst/>
+                    </a:prstGeom>
+                  </pic:spPr>
+                </pic:pic>
+              </a:graphicData>
+            </a:graphic>
+          </wp:inline>
+        </w:drawing>
+      </w:r>
+    </w:p>
+    <w:p>
+      <w:pPr>
+        <w:pStyle w:val="Prrafodelista"/>
+        <w:ind w:left="1080"/>
+        <w:jc w:val="both"/>
+        <w:rPr>
+          <w:rFonts w:ascii="Arial" w:hAnsi="Arial" w:cs="Arial"/>
+          <w:sz w:val="24"/>
+          <w:szCs w:val="24"/>
+        </w:rPr>
+      </w:pPr>
+    </w:p>
+    <w:p>
+      <w:pPr>
+        <w:jc w:val="center"/>
+        <w:rPr>
+          <w:rFonts w:ascii="Arial" w:hAnsi="Arial" w:cs="Arial"/>
+          <w:sz w:val="24"/>
+          <w:szCs w:val="24"/>
+        </w:rPr>
+      </w:pPr>
+      <w:r>
+        <w:drawing>
+          <wp:inline distT="0" distB="0" distL="0" distR="0" wp14:anchorId="16D4AA5D" wp14:editId="095F2723">
+            <wp:extent cx="3848100" cy="2612859"/>
+            <wp:effectExtent l="0" t="0" r="0" b="0"/>
+            <wp:docPr id="22" name="Imagen 7" descr="Imagen que contiene computadora, reloj&#10;&#10;Descripción generada automáticamente">
+              <a:extLst xmlns:a="http://schemas.openxmlformats.org/drawingml/2006/main">
+                <a:ext uri="{FF2B5EF4-FFF2-40B4-BE49-F238E27FC236}">
+                  <a16:creationId xmlns:a16="http://schemas.microsoft.com/office/drawing/2014/main" id="{3AE06BCC-C319-4FD8-8D59-4399D9B202B9}"/>
+                </a:ext>
+              </a:extLst>
+            </wp:docPr>
+            <wp:cNvGraphicFramePr>
+              <a:graphicFrameLocks xmlns:a="http://schemas.openxmlformats.org/drawingml/2006/main" noChangeAspect="1"/>
+            </wp:cNvGraphicFramePr>
+            <a:graphic xmlns:a="http://schemas.openxmlformats.org/drawingml/2006/main">
+              <a:graphicData uri="http://schemas.openxmlformats.org/drawingml/2006/picture">
+                <pic:pic xmlns:pic="http://schemas.openxmlformats.org/drawingml/2006/picture">
+                  <pic:nvPicPr>
+                    <pic:cNvPr id="8" name="Imagen 7" descr="Imagen que contiene computadora, reloj&#10;&#10;Descripción generada automáticamente">
+                      <a:extLst>
+                        <a:ext uri="{FF2B5EF4-FFF2-40B4-BE49-F238E27FC236}">
+                          <a16:creationId xmlns:a16="http://schemas.microsoft.com/office/drawing/2014/main" id="{3AE06BCC-C319-4FD8-8D59-4399D9B202B9}"/>
+                        </a:ext>
+                      </a:extLst>
+                    </pic:cNvPr>
+                    <pic:cNvPicPr>
+                      <a:picLocks noChangeAspect="1"/>
+                    </pic:cNvPicPr>
+                  </pic:nvPicPr>
+                  <pic:blipFill>
+                    <a:blip r:embed="rId11" cstate="print">
+                      <a:extLst>
+                        <a:ext uri="{28A0092B-C50C-407E-A947-70E740481C1C}">
+                          <a14:useLocalDpi xmlns:a14="http://schemas.microsoft.com/office/drawing/2010/main" val="0"/>
+                        </a:ext>
+                      </a:extLst>
+                    </a:blip>
+                    <a:stretch>
+                      <a:fillRect/>
+                    </a:stretch>
+                  </pic:blipFill>
+                  <pic:spPr>
+                    <a:xfrm>
+                      <a:off x="0" y="0"/>
+                      <a:ext cx="3861315" cy="2621832"/>
+                    </a:xfrm>
+                    <a:prstGeom prst="rect">
+                      <a:avLst/>
+                    </a:prstGeom>
+                  </pic:spPr>
+                </pic:pic>
+              </a:graphicData>
+            </a:graphic>
+          </wp:inline>
+        </w:drawing>
+      </w:r>
+      <w:bookmarkStart w:id="0" w:name="_GoBack"/>
+      <w:bookmarkEnd w:id="0"/>
+    </w:p>
+    <w:p>
+      <w:pPr>
         <w:jc w:val="both"/>
         <w:rPr>
           <w:rFonts w:ascii="Arial" w:hAnsi="Arial" w:cs="Arial"/>
@@ -681,7 +919,7 @@
                     </pic:cNvPicPr>
                   </pic:nvPicPr>
                   <pic:blipFill rotWithShape="1">
-                    <a:blip r:embed="rId9"/>
+                    <a:blip r:embed="rId12"/>
                     <a:srcRect l="41848" t="46569" r="42174" b="44732"/>
                     <a:stretch/>
                   </pic:blipFill>
@@ -767,7 +1005,7 @@
                     </pic:cNvPicPr>
                   </pic:nvPicPr>
                   <pic:blipFill rotWithShape="1">
-                    <a:blip r:embed="rId9"/>
+                    <a:blip r:embed="rId12"/>
                     <a:srcRect l="43731" t="63596" r="44500" b="25937"/>
                     <a:stretch/>
                   </pic:blipFill>
@@ -838,7 +1076,23 @@
           <w:sz w:val="24"/>
           <w:szCs w:val="24"/>
         </w:rPr>
-        <w:t xml:space="preserve"> cantidad se incrementa en 25% si la tierra es regular y 60% si la tierra es mala. El costo del fertilizante es de $50 por saco. El jardinero estima un rendimiento anula de $250 si no se utiliza fertilizante, y de $420 si se aplica el fertilizante. ¿Es redituable utilizar el fertilizante?</w:t>
+        <w:t xml:space="preserve"> cantidad se incrementa en 25% si la tierra es regular y 60% si la tierra es mala. El costo del fertilizante es de $50 por saco. El jardinero estima un rendimiento </w:t>
+      </w:r>
+      <w:r>
+        <w:rPr>
+          <w:rFonts w:ascii="Arial" w:hAnsi="Arial" w:cs="Arial"/>
+          <w:sz w:val="24"/>
+          <w:szCs w:val="24"/>
+        </w:rPr>
+        <w:t>anual</w:t>
+      </w:r>
+      <w:r>
+        <w:rPr>
+          <w:rFonts w:ascii="Arial" w:hAnsi="Arial" w:cs="Arial"/>
+          <w:sz w:val="24"/>
+          <w:szCs w:val="24"/>
+        </w:rPr>
+        <w:t xml:space="preserve"> de $250 si no se utiliza fertilizante, y de $420 si se aplica el fertilizante. ¿Es redituable utilizar el fertilizante?</w:t>
       </w:r>
     </w:p>
     <w:p>
@@ -966,7 +1220,7 @@
                     </pic:cNvPicPr>
                   </pic:nvPicPr>
                   <pic:blipFill rotWithShape="1">
-                    <a:blip r:embed="rId10"/>
+                    <a:blip r:embed="rId13"/>
                     <a:srcRect l="37385" t="56003" r="38731" b="25527"/>
                     <a:stretch/>
                   </pic:blipFill>
@@ -1334,7 +1588,6 @@
           <w:ilvl w:val="0"/>
           <w:numId w:val="34"/>
         </w:numPr>
-        <w:jc w:val="both"/>
         <w:rPr>
           <w:rFonts w:ascii="Arial" w:hAnsi="Arial" w:cs="Arial"/>
           <w:sz w:val="24"/>
@@ -1380,6 +1633,300 @@
         </w:rPr>
         <w:t>Determine la probabilidad de que el profesor compre el modelo actual en 4 años.</w:t>
       </w:r>
+    </w:p>
+    <w:p>
+      <w:pPr>
+        <w:pStyle w:val="Prrafodelista"/>
+        <w:ind w:left="1080"/>
+        <w:jc w:val="both"/>
+        <w:rPr>
+          <w:rFonts w:ascii="Arial" w:hAnsi="Arial" w:cs="Arial"/>
+          <w:sz w:val="24"/>
+          <w:szCs w:val="24"/>
+        </w:rPr>
+      </w:pPr>
+    </w:p>
+    <w:p>
+      <w:pPr>
+        <w:pStyle w:val="Prrafodelista"/>
+        <w:ind w:left="1080"/>
+        <w:jc w:val="both"/>
+        <w:rPr>
+          <w:rFonts w:ascii="Arial" w:hAnsi="Arial" w:cs="Arial"/>
+          <w:i/>
+          <w:iCs/>
+          <w:sz w:val="24"/>
+          <w:szCs w:val="24"/>
+        </w:rPr>
+      </w:pPr>
+      <w:r>
+        <w:rPr>
+          <w:rFonts w:ascii="Arial" w:hAnsi="Arial" w:cs="Arial"/>
+          <w:i/>
+          <w:iCs/>
+          <w:sz w:val="24"/>
+          <w:szCs w:val="24"/>
+        </w:rPr>
+        <w:t>Solución:</w:t>
+      </w:r>
+    </w:p>
+    <w:p>
+      <w:pPr>
+        <w:pStyle w:val="Prrafodelista"/>
+        <w:ind w:left="1080"/>
+        <w:jc w:val="center"/>
+        <w:rPr>
+          <w:rFonts w:ascii="Arial" w:hAnsi="Arial" w:cs="Arial"/>
+          <w:i/>
+          <w:iCs/>
+          <w:sz w:val="24"/>
+          <w:szCs w:val="24"/>
+        </w:rPr>
+      </w:pPr>
+      <w:r>
+        <w:rPr>
+          <w:rFonts w:ascii="Arial" w:hAnsi="Arial" w:cs="Arial"/>
+          <w:i/>
+          <w:iCs/>
+          <w:noProof/>
+          <w:sz w:val="24"/>
+          <w:szCs w:val="24"/>
+        </w:rPr>
+        <w:drawing>
+          <wp:inline distT="0" distB="0" distL="0" distR="0" wp14:anchorId="5D626330" wp14:editId="7D952E56">
+            <wp:extent cx="5612130" cy="676275"/>
+            <wp:effectExtent l="0" t="0" r="7620" b="9525"/>
+            <wp:docPr id="17" name="Imagen 14">
+              <a:extLst xmlns:a="http://schemas.openxmlformats.org/drawingml/2006/main">
+                <a:ext uri="{FF2B5EF4-FFF2-40B4-BE49-F238E27FC236}">
+                  <a16:creationId xmlns:a16="http://schemas.microsoft.com/office/drawing/2014/main" id="{679E1EF7-1124-4D33-A539-DF3810A63C78}"/>
+                </a:ext>
+              </a:extLst>
+            </wp:docPr>
+            <wp:cNvGraphicFramePr>
+              <a:graphicFrameLocks xmlns:a="http://schemas.openxmlformats.org/drawingml/2006/main" noChangeAspect="1"/>
+            </wp:cNvGraphicFramePr>
+            <a:graphic xmlns:a="http://schemas.openxmlformats.org/drawingml/2006/main">
+              <a:graphicData uri="http://schemas.openxmlformats.org/drawingml/2006/picture">
+                <pic:pic xmlns:pic="http://schemas.openxmlformats.org/drawingml/2006/picture">
+                  <pic:nvPicPr>
+                    <pic:cNvPr id="15" name="Imagen 14">
+                      <a:extLst>
+                        <a:ext uri="{FF2B5EF4-FFF2-40B4-BE49-F238E27FC236}">
+                          <a16:creationId xmlns:a16="http://schemas.microsoft.com/office/drawing/2014/main" id="{679E1EF7-1124-4D33-A539-DF3810A63C78}"/>
+                        </a:ext>
+                      </a:extLst>
+                    </pic:cNvPr>
+                    <pic:cNvPicPr>
+                      <a:picLocks noChangeAspect="1"/>
+                    </pic:cNvPicPr>
+                  </pic:nvPicPr>
+                  <pic:blipFill rotWithShape="1">
+                    <a:blip r:embed="rId14"/>
+                    <a:srcRect l="23571" t="11263" r="19000" b="76423"/>
+                    <a:stretch/>
+                  </pic:blipFill>
+                  <pic:spPr>
+                    <a:xfrm>
+                      <a:off x="0" y="0"/>
+                      <a:ext cx="5612130" cy="676275"/>
+                    </a:xfrm>
+                    <a:prstGeom prst="rect">
+                      <a:avLst/>
+                    </a:prstGeom>
+                  </pic:spPr>
+                </pic:pic>
+              </a:graphicData>
+            </a:graphic>
+          </wp:inline>
+        </w:drawing>
+      </w:r>
+    </w:p>
+    <w:p>
+      <w:pPr>
+        <w:pStyle w:val="Prrafodelista"/>
+        <w:ind w:left="1080"/>
+        <w:jc w:val="center"/>
+        <w:rPr>
+          <w:rFonts w:ascii="Arial" w:hAnsi="Arial" w:cs="Arial"/>
+          <w:i/>
+          <w:iCs/>
+          <w:sz w:val="24"/>
+          <w:szCs w:val="24"/>
+        </w:rPr>
+      </w:pPr>
+      <w:r>
+        <w:rPr>
+          <w:rFonts w:ascii="Arial" w:hAnsi="Arial" w:cs="Arial"/>
+          <w:i/>
+          <w:iCs/>
+          <w:noProof/>
+          <w:sz w:val="24"/>
+          <w:szCs w:val="24"/>
+        </w:rPr>
+        <w:drawing>
+          <wp:inline distT="0" distB="0" distL="0" distR="0" wp14:anchorId="30AF3A1D" wp14:editId="41A99F78">
+            <wp:extent cx="5612130" cy="2738755"/>
+            <wp:effectExtent l="0" t="0" r="7620" b="4445"/>
+            <wp:docPr id="18" name="Imagen 15">
+              <a:extLst xmlns:a="http://schemas.openxmlformats.org/drawingml/2006/main">
+                <a:ext uri="{FF2B5EF4-FFF2-40B4-BE49-F238E27FC236}">
+                  <a16:creationId xmlns:a16="http://schemas.microsoft.com/office/drawing/2014/main" id="{3F34DBD6-2C2D-402C-8A81-AE7EEE9429A3}"/>
+                </a:ext>
+              </a:extLst>
+            </wp:docPr>
+            <wp:cNvGraphicFramePr>
+              <a:graphicFrameLocks xmlns:a="http://schemas.openxmlformats.org/drawingml/2006/main" noChangeAspect="1"/>
+            </wp:cNvGraphicFramePr>
+            <a:graphic xmlns:a="http://schemas.openxmlformats.org/drawingml/2006/main">
+              <a:graphicData uri="http://schemas.openxmlformats.org/drawingml/2006/picture">
+                <pic:pic xmlns:pic="http://schemas.openxmlformats.org/drawingml/2006/picture">
+                  <pic:nvPicPr>
+                    <pic:cNvPr id="16" name="Imagen 15">
+                      <a:extLst>
+                        <a:ext uri="{FF2B5EF4-FFF2-40B4-BE49-F238E27FC236}">
+                          <a16:creationId xmlns:a16="http://schemas.microsoft.com/office/drawing/2014/main" id="{3F34DBD6-2C2D-402C-8A81-AE7EEE9429A3}"/>
+                        </a:ext>
+                      </a:extLst>
+                    </pic:cNvPr>
+                    <pic:cNvPicPr>
+                      <a:picLocks noChangeAspect="1"/>
+                    </pic:cNvPicPr>
+                  </pic:nvPicPr>
+                  <pic:blipFill rotWithShape="1">
+                    <a:blip r:embed="rId15"/>
+                    <a:srcRect l="29424" t="27887" r="6999" b="16936"/>
+                    <a:stretch/>
+                  </pic:blipFill>
+                  <pic:spPr>
+                    <a:xfrm>
+                      <a:off x="0" y="0"/>
+                      <a:ext cx="5612130" cy="2738755"/>
+                    </a:xfrm>
+                    <a:prstGeom prst="rect">
+                      <a:avLst/>
+                    </a:prstGeom>
+                  </pic:spPr>
+                </pic:pic>
+              </a:graphicData>
+            </a:graphic>
+          </wp:inline>
+        </w:drawing>
+      </w:r>
+    </w:p>
+    <w:p>
+      <w:pPr>
+        <w:pStyle w:val="Prrafodelista"/>
+        <w:ind w:left="1080"/>
+        <w:jc w:val="center"/>
+        <w:rPr>
+          <w:rFonts w:ascii="Arial" w:hAnsi="Arial" w:cs="Arial"/>
+          <w:i/>
+          <w:iCs/>
+          <w:sz w:val="24"/>
+          <w:szCs w:val="24"/>
+        </w:rPr>
+      </w:pPr>
+    </w:p>
+    <w:p>
+      <w:pPr>
+        <w:pStyle w:val="Prrafodelista"/>
+        <w:ind w:left="1080"/>
+        <w:jc w:val="both"/>
+        <w:rPr>
+          <w:rFonts w:ascii="Arial" w:hAnsi="Arial" w:cs="Arial"/>
+          <w:i/>
+          <w:iCs/>
+          <w:sz w:val="24"/>
+          <w:szCs w:val="24"/>
+        </w:rPr>
+      </w:pPr>
+      <w:r>
+        <w:rPr>
+          <w:rFonts w:ascii="Arial" w:hAnsi="Arial" w:cs="Arial"/>
+          <w:i/>
+          <w:iCs/>
+          <w:sz w:val="24"/>
+          <w:szCs w:val="24"/>
+        </w:rPr>
+        <w:t>Conclusión:</w:t>
+      </w:r>
+    </w:p>
+    <w:p>
+      <w:pPr>
+        <w:pStyle w:val="Prrafodelista"/>
+        <w:ind w:left="1080"/>
+        <w:jc w:val="both"/>
+        <w:rPr>
+          <w:rFonts w:ascii="Arial" w:hAnsi="Arial" w:cs="Arial"/>
+          <w:i/>
+          <w:iCs/>
+          <w:sz w:val="24"/>
+          <w:szCs w:val="24"/>
+        </w:rPr>
+      </w:pPr>
+      <w:r>
+        <w:rPr>
+          <w:rFonts w:ascii="Arial" w:hAnsi="Arial" w:cs="Arial"/>
+          <w:i/>
+          <w:iCs/>
+          <w:sz w:val="24"/>
+          <w:szCs w:val="24"/>
+        </w:rPr>
+        <w:t>Las probabilidades de que el adinerado profesor de ingeniería se quede con el mismo modelo de computadora en 4 años son las siguientes:</w:t>
+      </w:r>
+    </w:p>
+    <w:p>
+      <w:pPr>
+        <w:pStyle w:val="Prrafodelista"/>
+        <w:ind w:left="1080"/>
+        <w:jc w:val="both"/>
+        <w:rPr>
+          <w:rFonts w:ascii="Arial" w:hAnsi="Arial" w:cs="Arial"/>
+          <w:i/>
+          <w:iCs/>
+          <w:sz w:val="24"/>
+          <w:szCs w:val="24"/>
+        </w:rPr>
+      </w:pPr>
+      <w:r>
+        <w:rPr>
+          <w:rFonts w:ascii="Arial" w:hAnsi="Arial" w:cs="Arial"/>
+          <w:i/>
+          <w:iCs/>
+          <w:sz w:val="24"/>
+          <w:szCs w:val="24"/>
+        </w:rPr>
+        <w:t>.6175 para el modelo 1, .1675 para el modelo 2 y .2600 para el modelo 3.</w:t>
+      </w:r>
+    </w:p>
+    <w:p>
+      <w:pPr>
+        <w:pStyle w:val="Prrafodelista"/>
+        <w:ind w:left="1080"/>
+        <w:jc w:val="both"/>
+        <w:rPr>
+          <w:rFonts w:ascii="Arial" w:hAnsi="Arial" w:cs="Arial"/>
+          <w:i/>
+          <w:iCs/>
+          <w:sz w:val="24"/>
+          <w:szCs w:val="24"/>
+        </w:rPr>
+      </w:pPr>
+    </w:p>
+    <w:p>
+      <w:pPr>
+        <w:pStyle w:val="Prrafodelista"/>
+        <w:ind w:left="1080"/>
+        <w:jc w:val="both"/>
+        <w:rPr>
+          <w:rFonts w:ascii="Arial" w:hAnsi="Arial" w:cs="Arial"/>
+          <w:i/>
+          <w:iCs/>
+          <w:sz w:val="24"/>
+          <w:szCs w:val="24"/>
+        </w:rPr>
+      </w:pPr>
     </w:p>
     <w:p>
       <w:pPr>
@@ -1470,7 +2017,7 @@
                     </pic:cNvPicPr>
                   </pic:nvPicPr>
                   <pic:blipFill rotWithShape="1">
-                    <a:blip r:embed="rId11"/>
+                    <a:blip r:embed="rId16"/>
                     <a:srcRect l="40961" t="52924" r="42308" b="37840"/>
                     <a:stretch/>
                   </pic:blipFill>
@@ -1538,6 +2085,8 @@
     </w:p>
     <w:p>
       <w:pPr>
+        <w:pStyle w:val="Prrafodelista"/>
+        <w:ind w:left="1080"/>
         <w:jc w:val="both"/>
         <w:rPr>
           <w:rFonts w:ascii="Arial" w:hAnsi="Arial" w:cs="Arial"/>
@@ -1545,6 +2094,292 @@
           <w:szCs w:val="24"/>
         </w:rPr>
       </w:pPr>
+    </w:p>
+    <w:p>
+      <w:pPr>
+        <w:pStyle w:val="Prrafodelista"/>
+        <w:ind w:left="1080"/>
+        <w:jc w:val="both"/>
+        <w:rPr>
+          <w:rFonts w:ascii="Arial" w:hAnsi="Arial" w:cs="Arial"/>
+          <w:i/>
+          <w:iCs/>
+          <w:sz w:val="24"/>
+          <w:szCs w:val="24"/>
+        </w:rPr>
+      </w:pPr>
+      <w:r>
+        <w:rPr>
+          <w:rFonts w:ascii="Arial" w:hAnsi="Arial" w:cs="Arial"/>
+          <w:i/>
+          <w:iCs/>
+          <w:sz w:val="24"/>
+          <w:szCs w:val="24"/>
+        </w:rPr>
+        <w:t>Solución</w:t>
+      </w:r>
+    </w:p>
+    <w:p>
+      <w:pPr>
+        <w:pStyle w:val="Prrafodelista"/>
+        <w:ind w:left="1080"/>
+        <w:jc w:val="center"/>
+        <w:rPr>
+          <w:rFonts w:ascii="Arial" w:hAnsi="Arial" w:cs="Arial"/>
+          <w:i/>
+          <w:iCs/>
+          <w:sz w:val="24"/>
+          <w:szCs w:val="24"/>
+        </w:rPr>
+      </w:pPr>
+      <w:r>
+        <w:rPr>
+          <w:rFonts w:ascii="Arial" w:hAnsi="Arial" w:cs="Arial"/>
+          <w:i/>
+          <w:iCs/>
+          <w:noProof/>
+          <w:sz w:val="24"/>
+          <w:szCs w:val="24"/>
+        </w:rPr>
+        <w:drawing>
+          <wp:inline distT="0" distB="0" distL="0" distR="0" wp14:anchorId="60B1FC7E" wp14:editId="27304E49">
+            <wp:extent cx="4362995" cy="1828800"/>
+            <wp:effectExtent l="0" t="0" r="0" b="0"/>
+            <wp:docPr id="15" name="Imagen 13">
+              <a:extLst xmlns:a="http://schemas.openxmlformats.org/drawingml/2006/main">
+                <a:ext uri="{FF2B5EF4-FFF2-40B4-BE49-F238E27FC236}">
+                  <a16:creationId xmlns:a16="http://schemas.microsoft.com/office/drawing/2014/main" id="{E47BAF98-3672-44BE-9E2C-69D0ADAB0EB7}"/>
+                </a:ext>
+              </a:extLst>
+            </wp:docPr>
+            <wp:cNvGraphicFramePr>
+              <a:graphicFrameLocks xmlns:a="http://schemas.openxmlformats.org/drawingml/2006/main" noChangeAspect="1"/>
+            </wp:cNvGraphicFramePr>
+            <a:graphic xmlns:a="http://schemas.openxmlformats.org/drawingml/2006/main">
+              <a:graphicData uri="http://schemas.openxmlformats.org/drawingml/2006/picture">
+                <pic:pic xmlns:pic="http://schemas.openxmlformats.org/drawingml/2006/picture">
+                  <pic:nvPicPr>
+                    <pic:cNvPr id="14" name="Imagen 13">
+                      <a:extLst>
+                        <a:ext uri="{FF2B5EF4-FFF2-40B4-BE49-F238E27FC236}">
+                          <a16:creationId xmlns:a16="http://schemas.microsoft.com/office/drawing/2014/main" id="{E47BAF98-3672-44BE-9E2C-69D0ADAB0EB7}"/>
+                        </a:ext>
+                      </a:extLst>
+                    </pic:cNvPr>
+                    <pic:cNvPicPr>
+                      <a:picLocks noChangeAspect="1"/>
+                    </pic:cNvPicPr>
+                  </pic:nvPicPr>
+                  <pic:blipFill rotWithShape="1">
+                    <a:blip r:embed="rId17"/>
+                    <a:srcRect l="23786" t="11600" r="40429" b="61720"/>
+                    <a:stretch/>
+                  </pic:blipFill>
+                  <pic:spPr>
+                    <a:xfrm>
+                      <a:off x="0" y="0"/>
+                      <a:ext cx="4362995" cy="1828800"/>
+                    </a:xfrm>
+                    <a:prstGeom prst="rect">
+                      <a:avLst/>
+                    </a:prstGeom>
+                  </pic:spPr>
+                </pic:pic>
+              </a:graphicData>
+            </a:graphic>
+          </wp:inline>
+        </w:drawing>
+      </w:r>
+    </w:p>
+    <w:p>
+      <w:pPr>
+        <w:pStyle w:val="Prrafodelista"/>
+        <w:ind w:left="1080"/>
+        <w:jc w:val="center"/>
+        <w:rPr>
+          <w:rFonts w:ascii="Arial" w:hAnsi="Arial" w:cs="Arial"/>
+          <w:i/>
+          <w:iCs/>
+          <w:sz w:val="24"/>
+          <w:szCs w:val="24"/>
+        </w:rPr>
+      </w:pPr>
+      <w:r>
+        <w:rPr>
+          <w:rFonts w:ascii="Arial" w:hAnsi="Arial" w:cs="Arial"/>
+          <w:i/>
+          <w:iCs/>
+          <w:noProof/>
+          <w:sz w:val="24"/>
+          <w:szCs w:val="24"/>
+        </w:rPr>
+        <w:drawing>
+          <wp:inline distT="0" distB="0" distL="0" distR="0" wp14:anchorId="5F1D551D" wp14:editId="70135F2E">
+            <wp:extent cx="5612130" cy="2012950"/>
+            <wp:effectExtent l="0" t="0" r="7620" b="6350"/>
+            <wp:docPr id="16" name="Imagen 12">
+              <a:extLst xmlns:a="http://schemas.openxmlformats.org/drawingml/2006/main">
+                <a:ext uri="{FF2B5EF4-FFF2-40B4-BE49-F238E27FC236}">
+                  <a16:creationId xmlns:a16="http://schemas.microsoft.com/office/drawing/2014/main" id="{06BD35FA-B85B-44F0-A76A-68252F96E421}"/>
+                </a:ext>
+              </a:extLst>
+            </wp:docPr>
+            <wp:cNvGraphicFramePr>
+              <a:graphicFrameLocks xmlns:a="http://schemas.openxmlformats.org/drawingml/2006/main" noChangeAspect="1"/>
+            </wp:cNvGraphicFramePr>
+            <a:graphic xmlns:a="http://schemas.openxmlformats.org/drawingml/2006/main">
+              <a:graphicData uri="http://schemas.openxmlformats.org/drawingml/2006/picture">
+                <pic:pic xmlns:pic="http://schemas.openxmlformats.org/drawingml/2006/picture">
+                  <pic:nvPicPr>
+                    <pic:cNvPr id="13" name="Imagen 12">
+                      <a:extLst>
+                        <a:ext uri="{FF2B5EF4-FFF2-40B4-BE49-F238E27FC236}">
+                          <a16:creationId xmlns:a16="http://schemas.microsoft.com/office/drawing/2014/main" id="{06BD35FA-B85B-44F0-A76A-68252F96E421}"/>
+                        </a:ext>
+                      </a:extLst>
+                    </pic:cNvPr>
+                    <pic:cNvPicPr>
+                      <a:picLocks noChangeAspect="1"/>
+                    </pic:cNvPicPr>
+                  </pic:nvPicPr>
+                  <pic:blipFill rotWithShape="1">
+                    <a:blip r:embed="rId18"/>
+                    <a:srcRect l="29442" t="28331" r="5250" b="30007"/>
+                    <a:stretch/>
+                  </pic:blipFill>
+                  <pic:spPr>
+                    <a:xfrm>
+                      <a:off x="0" y="0"/>
+                      <a:ext cx="5612130" cy="2012950"/>
+                    </a:xfrm>
+                    <a:prstGeom prst="rect">
+                      <a:avLst/>
+                    </a:prstGeom>
+                  </pic:spPr>
+                </pic:pic>
+              </a:graphicData>
+            </a:graphic>
+          </wp:inline>
+        </w:drawing>
+      </w:r>
+    </w:p>
+    <w:p>
+      <w:pPr>
+        <w:pStyle w:val="Prrafodelista"/>
+        <w:ind w:left="1080"/>
+        <w:jc w:val="both"/>
+        <w:rPr>
+          <w:rFonts w:ascii="Arial" w:hAnsi="Arial" w:cs="Arial"/>
+          <w:i/>
+          <w:iCs/>
+          <w:sz w:val="24"/>
+          <w:szCs w:val="24"/>
+        </w:rPr>
+      </w:pPr>
+      <w:r>
+        <w:rPr>
+          <w:rFonts w:ascii="Arial" w:hAnsi="Arial" w:cs="Arial"/>
+          <w:i/>
+          <w:iCs/>
+          <w:sz w:val="24"/>
+          <w:szCs w:val="24"/>
+        </w:rPr>
+        <w:t>Conclusión:</w:t>
+      </w:r>
+    </w:p>
+    <w:p>
+      <w:pPr>
+        <w:pStyle w:val="Prrafodelista"/>
+        <w:numPr>
+          <w:ilvl w:val="0"/>
+          <w:numId w:val="39"/>
+        </w:numPr>
+        <w:jc w:val="both"/>
+        <w:rPr>
+          <w:rFonts w:ascii="Arial" w:hAnsi="Arial" w:cs="Arial"/>
+          <w:i/>
+          <w:iCs/>
+          <w:sz w:val="24"/>
+          <w:szCs w:val="24"/>
+        </w:rPr>
+      </w:pPr>
+      <w:r>
+        <w:rPr>
+          <w:rFonts w:ascii="Arial" w:hAnsi="Arial" w:cs="Arial"/>
+          <w:i/>
+          <w:iCs/>
+          <w:sz w:val="24"/>
+          <w:szCs w:val="24"/>
+        </w:rPr>
+        <w:t xml:space="preserve">La probabilidad de que un paciente que está en estado </w:t>
+      </w:r>
+      <w:r>
+        <w:rPr>
+          <w:rFonts w:ascii="Arial" w:hAnsi="Arial" w:cs="Arial"/>
+          <w:i/>
+          <w:iCs/>
+          <w:sz w:val="24"/>
+          <w:szCs w:val="24"/>
+        </w:rPr>
+        <w:t>crítico</w:t>
+      </w:r>
+      <w:r>
+        <w:rPr>
+          <w:rFonts w:ascii="Arial" w:hAnsi="Arial" w:cs="Arial"/>
+          <w:i/>
+          <w:iCs/>
+          <w:sz w:val="24"/>
+          <w:szCs w:val="24"/>
+        </w:rPr>
+        <w:t xml:space="preserve"> pase a un estado estable en un periodo de 2 días es de .17.</w:t>
+      </w:r>
+    </w:p>
+    <w:p>
+      <w:pPr>
+        <w:pStyle w:val="Prrafodelista"/>
+        <w:numPr>
+          <w:ilvl w:val="0"/>
+          <w:numId w:val="39"/>
+        </w:numPr>
+        <w:jc w:val="both"/>
+        <w:rPr>
+          <w:rFonts w:ascii="Arial" w:hAnsi="Arial" w:cs="Arial"/>
+          <w:i/>
+          <w:iCs/>
+          <w:sz w:val="24"/>
+          <w:szCs w:val="24"/>
+        </w:rPr>
+      </w:pPr>
+      <w:r>
+        <w:rPr>
+          <w:rFonts w:ascii="Arial" w:hAnsi="Arial" w:cs="Arial"/>
+          <w:i/>
+          <w:iCs/>
+          <w:sz w:val="24"/>
+          <w:szCs w:val="24"/>
+        </w:rPr>
+        <w:t xml:space="preserve">Ya que el estado estable de la matriz indica que la probabilidad de que un paciente esté en estado </w:t>
+      </w:r>
+      <w:r>
+        <w:rPr>
+          <w:rFonts w:ascii="Arial" w:hAnsi="Arial" w:cs="Arial"/>
+          <w:i/>
+          <w:iCs/>
+          <w:sz w:val="24"/>
+          <w:szCs w:val="24"/>
+        </w:rPr>
+        <w:t>crítico</w:t>
+      </w:r>
+      <w:r>
+        <w:rPr>
+          <w:rFonts w:ascii="Arial" w:hAnsi="Arial" w:cs="Arial"/>
+          <w:i/>
+          <w:iCs/>
+          <w:sz w:val="24"/>
+          <w:szCs w:val="24"/>
+        </w:rPr>
+        <w:t xml:space="preserve"> a la larga es de .41, diseñaría el 41% de la unidad con el equipo necesario para atender a estos pacientes.</w:t>
+      </w:r>
       <w:r>
         <w:rPr>
           <w:rFonts w:ascii="Arial" w:hAnsi="Arial" w:cs="Arial"/>
@@ -1583,25 +2418,7 @@
           <w:sz w:val="24"/>
           <w:szCs w:val="24"/>
         </w:rPr>
-        <w:t>baja y dos pisos realiza viajes de uno a otro piso. El piso en el que finaliza el viaje n-</w:t>
-      </w:r>
-      <w:proofErr w:type="spellStart"/>
-      <w:r>
-        <w:rPr>
-          <w:rFonts w:ascii="Arial" w:hAnsi="Arial" w:cs="Arial"/>
-          <w:sz w:val="24"/>
-          <w:szCs w:val="24"/>
-        </w:rPr>
-        <w:t>ésimo</w:t>
-      </w:r>
-      <w:proofErr w:type="spellEnd"/>
-      <w:r>
-        <w:rPr>
-          <w:rFonts w:ascii="Arial" w:hAnsi="Arial" w:cs="Arial"/>
-          <w:sz w:val="24"/>
-          <w:szCs w:val="24"/>
-        </w:rPr>
-        <w:t xml:space="preserve"> del ascensor sigue una cadena de </w:t>
+        <w:t xml:space="preserve">baja y dos pisos realiza viajes de uno a otro piso. El piso en el que finaliza el viaje n-ésimo del ascensor sigue una cadena de </w:t>
       </w:r>
       <w:r>
         <w:rPr>
@@ -1617,7 +2434,23 @@
           <w:sz w:val="24"/>
           <w:szCs w:val="24"/>
         </w:rPr>
-        <w:t>. Se sabe que la mitad de los viajes que parten de la planta baja se dirigen a cada uno de los otros dos pisos, mientras que si un viaje comienza en el primer piso, solo el 25% de las veces finaliza en el segundo piso. Por último, si un trayecto comienza en el segundo piso, siempre finaliza en la planta baja. Se pide lo siguiente:</w:t>
+        <w:t xml:space="preserve">. Se sabe que la mitad de los viajes que parten de la planta baja se dirigen a cada uno de los otros dos pisos, mientras </w:t>
+      </w:r>
+      <w:r>
+        <w:rPr>
+          <w:rFonts w:ascii="Arial" w:hAnsi="Arial" w:cs="Arial"/>
+          <w:sz w:val="24"/>
+          <w:szCs w:val="24"/>
+        </w:rPr>
+        <w:t>que,</w:t>
+      </w:r>
+      <w:r>
+        <w:rPr>
+          <w:rFonts w:ascii="Arial" w:hAnsi="Arial" w:cs="Arial"/>
+          <w:sz w:val="24"/>
+          <w:szCs w:val="24"/>
+        </w:rPr>
+        <w:t xml:space="preserve"> si un viaje comienza en el primer piso, solo el 25% de las veces finaliza en el segundo piso. Por último, si un trayecto comienza en el segundo piso, siempre finaliza en la planta baja. Se pide lo siguiente:</w:t>
       </w:r>
     </w:p>
     <w:p>
@@ -1673,6 +2506,14 @@
           <w:szCs w:val="24"/>
         </w:rPr>
       </w:pPr>
+      <w:r>
+        <w:rPr>
+          <w:rFonts w:ascii="Arial" w:hAnsi="Arial" w:cs="Arial"/>
+          <w:sz w:val="24"/>
+          <w:szCs w:val="24"/>
+        </w:rPr>
+        <w:t>Dibujar el diagrama de estados asociado.</w:t>
+      </w:r>
     </w:p>
     <w:p>
       <w:pPr>
@@ -1694,30 +2535,349 @@
           <w:sz w:val="24"/>
           <w:szCs w:val="24"/>
         </w:rPr>
-        <w:t>Dibujar el diagrama de estados asociado.</w:t>
+        <w:t xml:space="preserve">¿Cuál es la probabilidad de que a largo plazo el ascensor se encuentre en cada </w:t>
+      </w:r>
+      <w:r>
+        <w:rPr>
+          <w:rFonts w:ascii="Arial" w:hAnsi="Arial" w:cs="Arial"/>
+          <w:sz w:val="24"/>
+          <w:szCs w:val="24"/>
+        </w:rPr>
+        <w:t>uno</w:t>
+      </w:r>
+      <w:r>
+        <w:rPr>
+          <w:rFonts w:ascii="Arial" w:hAnsi="Arial" w:cs="Arial"/>
+          <w:sz w:val="24"/>
+          <w:szCs w:val="24"/>
+        </w:rPr>
+        <w:t xml:space="preserve"> de los tres pisos?</w:t>
       </w:r>
     </w:p>
     <w:p>
       <w:pPr>
         <w:pStyle w:val="Prrafodelista"/>
-        <w:numPr>
-          <w:ilvl w:val="0"/>
-          <w:numId w:val="36"/>
-        </w:numPr>
+        <w:ind w:left="1080"/>
         <w:jc w:val="both"/>
         <w:rPr>
           <w:rFonts w:ascii="Arial" w:hAnsi="Arial" w:cs="Arial"/>
-          <w:sz w:val="24"/>
-          <w:szCs w:val="24"/>
-        </w:rPr>
-      </w:pPr>
-      <w:r>
-        <w:rPr>
-          <w:rFonts w:ascii="Arial" w:hAnsi="Arial" w:cs="Arial"/>
-          <w:sz w:val="24"/>
-          <w:szCs w:val="24"/>
-        </w:rPr>
-        <w:t>¿Cuál es la probabilidad de que a largo plazo el ascensor se encuentre en cada un de los tres pisos?</w:t>
+          <w:i/>
+          <w:iCs/>
+          <w:sz w:val="24"/>
+          <w:szCs w:val="24"/>
+        </w:rPr>
+      </w:pPr>
+    </w:p>
+    <w:p>
+      <w:pPr>
+        <w:pStyle w:val="Prrafodelista"/>
+        <w:ind w:left="1080"/>
+        <w:jc w:val="both"/>
+        <w:rPr>
+          <w:rFonts w:ascii="Arial" w:hAnsi="Arial" w:cs="Arial"/>
+          <w:i/>
+          <w:iCs/>
+          <w:sz w:val="24"/>
+          <w:szCs w:val="24"/>
+        </w:rPr>
+      </w:pPr>
+      <w:r>
+        <w:rPr>
+          <w:rFonts w:ascii="Arial" w:hAnsi="Arial" w:cs="Arial"/>
+          <w:i/>
+          <w:iCs/>
+          <w:sz w:val="24"/>
+          <w:szCs w:val="24"/>
+        </w:rPr>
+        <w:t>Solución</w:t>
+      </w:r>
+      <w:r>
+        <w:rPr>
+          <w:rFonts w:ascii="Arial" w:hAnsi="Arial" w:cs="Arial"/>
+          <w:i/>
+          <w:iCs/>
+          <w:sz w:val="24"/>
+          <w:szCs w:val="24"/>
+        </w:rPr>
+        <w:t>:</w:t>
+      </w:r>
+    </w:p>
+    <w:p>
+      <w:pPr>
+        <w:pStyle w:val="Prrafodelista"/>
+        <w:ind w:left="1080"/>
+        <w:jc w:val="center"/>
+        <w:rPr>
+          <w:rFonts w:ascii="Arial" w:hAnsi="Arial" w:cs="Arial"/>
+          <w:i/>
+          <w:iCs/>
+          <w:sz w:val="24"/>
+          <w:szCs w:val="24"/>
+        </w:rPr>
+      </w:pPr>
+      <w:r>
+        <w:rPr>
+          <w:rFonts w:ascii="Arial" w:hAnsi="Arial" w:cs="Arial"/>
+          <w:i/>
+          <w:iCs/>
+          <w:noProof/>
+          <w:sz w:val="24"/>
+          <w:szCs w:val="24"/>
+        </w:rPr>
+        <w:drawing>
+          <wp:inline distT="0" distB="0" distL="0" distR="0" wp14:anchorId="398DCD69" wp14:editId="100E14E8">
+            <wp:extent cx="4428308" cy="1685108"/>
+            <wp:effectExtent l="0" t="0" r="0" b="0"/>
+            <wp:docPr id="13" name="Imagen 9">
+              <a:extLst xmlns:a="http://schemas.openxmlformats.org/drawingml/2006/main">
+                <a:ext uri="{FF2B5EF4-FFF2-40B4-BE49-F238E27FC236}">
+                  <a16:creationId xmlns:a16="http://schemas.microsoft.com/office/drawing/2014/main" id="{B605A277-F94D-4D00-AAB8-2F777C8BD82A}"/>
+                </a:ext>
+              </a:extLst>
+            </wp:docPr>
+            <wp:cNvGraphicFramePr>
+              <a:graphicFrameLocks xmlns:a="http://schemas.openxmlformats.org/drawingml/2006/main" noChangeAspect="1"/>
+            </wp:cNvGraphicFramePr>
+            <a:graphic xmlns:a="http://schemas.openxmlformats.org/drawingml/2006/main">
+              <a:graphicData uri="http://schemas.openxmlformats.org/drawingml/2006/picture">
+                <pic:pic xmlns:pic="http://schemas.openxmlformats.org/drawingml/2006/picture">
+                  <pic:nvPicPr>
+                    <pic:cNvPr id="10" name="Imagen 9">
+                      <a:extLst>
+                        <a:ext uri="{FF2B5EF4-FFF2-40B4-BE49-F238E27FC236}">
+                          <a16:creationId xmlns:a16="http://schemas.microsoft.com/office/drawing/2014/main" id="{B605A277-F94D-4D00-AAB8-2F777C8BD82A}"/>
+                        </a:ext>
+                      </a:extLst>
+                    </pic:cNvPr>
+                    <pic:cNvPicPr>
+                      <a:picLocks noChangeAspect="1"/>
+                    </pic:cNvPicPr>
+                  </pic:nvPicPr>
+                  <pic:blipFill rotWithShape="1">
+                    <a:blip r:embed="rId19"/>
+                    <a:srcRect l="23357" t="11028" r="40321" b="64388"/>
+                    <a:stretch/>
+                  </pic:blipFill>
+                  <pic:spPr>
+                    <a:xfrm>
+                      <a:off x="0" y="0"/>
+                      <a:ext cx="4428308" cy="1685108"/>
+                    </a:xfrm>
+                    <a:prstGeom prst="rect">
+                      <a:avLst/>
+                    </a:prstGeom>
+                  </pic:spPr>
+                </pic:pic>
+              </a:graphicData>
+            </a:graphic>
+          </wp:inline>
+        </w:drawing>
+      </w:r>
+    </w:p>
+    <w:p>
+      <w:pPr>
+        <w:pStyle w:val="Prrafodelista"/>
+        <w:ind w:left="1080"/>
+        <w:jc w:val="center"/>
+        <w:rPr>
+          <w:rFonts w:ascii="Arial" w:hAnsi="Arial" w:cs="Arial"/>
+          <w:i/>
+          <w:iCs/>
+          <w:sz w:val="24"/>
+          <w:szCs w:val="24"/>
+        </w:rPr>
+      </w:pPr>
+    </w:p>
+    <w:p>
+      <w:pPr>
+        <w:pStyle w:val="Prrafodelista"/>
+        <w:ind w:left="1080"/>
+        <w:jc w:val="center"/>
+        <w:rPr>
+          <w:rFonts w:ascii="Arial" w:hAnsi="Arial" w:cs="Arial"/>
+          <w:i/>
+          <w:iCs/>
+          <w:sz w:val="24"/>
+          <w:szCs w:val="24"/>
+        </w:rPr>
+      </w:pPr>
+      <w:r>
+        <w:rPr>
+          <w:rFonts w:ascii="Arial" w:hAnsi="Arial" w:cs="Arial"/>
+          <w:i/>
+          <w:iCs/>
+          <w:noProof/>
+          <w:sz w:val="24"/>
+          <w:szCs w:val="24"/>
+        </w:rPr>
+        <w:drawing>
+          <wp:inline distT="0" distB="0" distL="0" distR="0" wp14:anchorId="0A80B225" wp14:editId="483BF0AB">
+            <wp:extent cx="5612130" cy="2038985"/>
+            <wp:effectExtent l="0" t="0" r="7620" b="0"/>
+            <wp:docPr id="14" name="Imagen 10">
+              <a:extLst xmlns:a="http://schemas.openxmlformats.org/drawingml/2006/main">
+                <a:ext uri="{FF2B5EF4-FFF2-40B4-BE49-F238E27FC236}">
+                  <a16:creationId xmlns:a16="http://schemas.microsoft.com/office/drawing/2014/main" id="{B4604C5C-0271-43DA-B8F7-0340731CD067}"/>
+                </a:ext>
+              </a:extLst>
+            </wp:docPr>
+            <wp:cNvGraphicFramePr>
+              <a:graphicFrameLocks xmlns:a="http://schemas.openxmlformats.org/drawingml/2006/main" noChangeAspect="1"/>
+            </wp:cNvGraphicFramePr>
+            <a:graphic xmlns:a="http://schemas.openxmlformats.org/drawingml/2006/main">
+              <a:graphicData uri="http://schemas.openxmlformats.org/drawingml/2006/picture">
+                <pic:pic xmlns:pic="http://schemas.openxmlformats.org/drawingml/2006/picture">
+                  <pic:nvPicPr>
+                    <pic:cNvPr id="11" name="Imagen 10">
+                      <a:extLst>
+                        <a:ext uri="{FF2B5EF4-FFF2-40B4-BE49-F238E27FC236}">
+                          <a16:creationId xmlns:a16="http://schemas.microsoft.com/office/drawing/2014/main" id="{B4604C5C-0271-43DA-B8F7-0340731CD067}"/>
+                        </a:ext>
+                      </a:extLst>
+                    </pic:cNvPr>
+                    <pic:cNvPicPr>
+                      <a:picLocks noChangeAspect="1"/>
+                    </pic:cNvPicPr>
+                  </pic:nvPicPr>
+                  <pic:blipFill rotWithShape="1">
+                    <a:blip r:embed="rId20"/>
+                    <a:srcRect l="25178" t="19604" r="9358" b="38089"/>
+                    <a:stretch/>
+                  </pic:blipFill>
+                  <pic:spPr>
+                    <a:xfrm>
+                      <a:off x="0" y="0"/>
+                      <a:ext cx="5612130" cy="2038985"/>
+                    </a:xfrm>
+                    <a:prstGeom prst="rect">
+                      <a:avLst/>
+                    </a:prstGeom>
+                  </pic:spPr>
+                </pic:pic>
+              </a:graphicData>
+            </a:graphic>
+          </wp:inline>
+        </w:drawing>
+      </w:r>
+    </w:p>
+    <w:p>
+      <w:pPr>
+        <w:pStyle w:val="Prrafodelista"/>
+        <w:ind w:left="1080"/>
+        <w:jc w:val="center"/>
+        <w:rPr>
+          <w:rFonts w:ascii="Arial" w:hAnsi="Arial" w:cs="Arial"/>
+          <w:i/>
+          <w:iCs/>
+          <w:sz w:val="24"/>
+          <w:szCs w:val="24"/>
+        </w:rPr>
+      </w:pPr>
+      <w:r>
+        <w:rPr>
+          <w:rFonts w:ascii="Arial" w:hAnsi="Arial" w:cs="Arial"/>
+          <w:i/>
+          <w:iCs/>
+          <w:sz w:val="24"/>
+          <w:szCs w:val="24"/>
+        </w:rPr>
+        <w:lastRenderedPageBreak/>
+        <w:drawing>
+          <wp:inline distT="0" distB="0" distL="0" distR="0" wp14:anchorId="45D51D84" wp14:editId="5B344BD4">
+            <wp:extent cx="2529619" cy="2495550"/>
+            <wp:effectExtent l="0" t="0" r="4445" b="0"/>
+            <wp:docPr id="19" name="Imagen 3">
+              <a:extLst xmlns:a="http://schemas.openxmlformats.org/drawingml/2006/main">
+                <a:ext uri="{FF2B5EF4-FFF2-40B4-BE49-F238E27FC236}">
+                  <a16:creationId xmlns:a16="http://schemas.microsoft.com/office/drawing/2014/main" id="{865D002B-6D0F-40A3-AB2F-02185D523848}"/>
+                </a:ext>
+              </a:extLst>
+            </wp:docPr>
+            <wp:cNvGraphicFramePr>
+              <a:graphicFrameLocks xmlns:a="http://schemas.openxmlformats.org/drawingml/2006/main" noChangeAspect="1"/>
+            </wp:cNvGraphicFramePr>
+            <a:graphic xmlns:a="http://schemas.openxmlformats.org/drawingml/2006/main">
+              <a:graphicData uri="http://schemas.openxmlformats.org/drawingml/2006/picture">
+                <pic:pic xmlns:pic="http://schemas.openxmlformats.org/drawingml/2006/picture">
+                  <pic:nvPicPr>
+                    <pic:cNvPr id="4" name="Imagen 3">
+                      <a:extLst>
+                        <a:ext uri="{FF2B5EF4-FFF2-40B4-BE49-F238E27FC236}">
+                          <a16:creationId xmlns:a16="http://schemas.microsoft.com/office/drawing/2014/main" id="{865D002B-6D0F-40A3-AB2F-02185D523848}"/>
+                        </a:ext>
+                      </a:extLst>
+                    </pic:cNvPr>
+                    <pic:cNvPicPr>
+                      <a:picLocks noChangeAspect="1"/>
+                    </pic:cNvPicPr>
+                  </pic:nvPicPr>
+                  <pic:blipFill rotWithShape="1">
+                    <a:blip r:embed="rId21"/>
+                    <a:srcRect l="34154" t="27682" r="31577" b="12187"/>
+                    <a:stretch/>
+                  </pic:blipFill>
+                  <pic:spPr>
+                    <a:xfrm>
+                      <a:off x="0" y="0"/>
+                      <a:ext cx="2563155" cy="2528635"/>
+                    </a:xfrm>
+                    <a:prstGeom prst="rect">
+                      <a:avLst/>
+                    </a:prstGeom>
+                  </pic:spPr>
+                </pic:pic>
+              </a:graphicData>
+            </a:graphic>
+          </wp:inline>
+        </w:drawing>
+      </w:r>
+    </w:p>
+    <w:p>
+      <w:pPr>
+        <w:pStyle w:val="Prrafodelista"/>
+        <w:ind w:left="1080"/>
+        <w:jc w:val="both"/>
+        <w:rPr>
+          <w:rFonts w:ascii="Arial" w:hAnsi="Arial" w:cs="Arial"/>
+          <w:i/>
+          <w:iCs/>
+          <w:sz w:val="24"/>
+          <w:szCs w:val="24"/>
+        </w:rPr>
+      </w:pPr>
+      <w:r>
+        <w:rPr>
+          <w:rFonts w:ascii="Arial" w:hAnsi="Arial" w:cs="Arial"/>
+          <w:i/>
+          <w:iCs/>
+          <w:sz w:val="24"/>
+          <w:szCs w:val="24"/>
+        </w:rPr>
+        <w:t>Conclusión:</w:t>
+      </w:r>
+    </w:p>
+    <w:p>
+      <w:pPr>
+        <w:pStyle w:val="Prrafodelista"/>
+        <w:ind w:left="1416"/>
+        <w:jc w:val="both"/>
+        <w:rPr>
+          <w:rFonts w:ascii="Arial" w:hAnsi="Arial" w:cs="Arial"/>
+          <w:i/>
+          <w:iCs/>
+          <w:sz w:val="24"/>
+          <w:szCs w:val="24"/>
+        </w:rPr>
+      </w:pPr>
+      <w:r>
+        <w:rPr>
+          <w:rFonts w:ascii="Arial" w:hAnsi="Arial" w:cs="Arial"/>
+          <w:i/>
+          <w:iCs/>
+          <w:sz w:val="24"/>
+          <w:szCs w:val="24"/>
+        </w:rPr>
+        <w:t>Las Probabilidades de que se encuentre en Planta baja, piso 1 y piso 2 son .4705, .2352 y .2941 respectivamente.</w:t>
       </w:r>
     </w:p>
     <w:p>
@@ -1759,7 +2919,23 @@
           <w:szCs w:val="24"/>
         </w:rPr>
         <w:lastRenderedPageBreak/>
-        <w:t>La cervecería mas importante del mundo (Guinness) ha contratado a un analista para conocer su posición en el mercado. Están preocupados en especial por su mayor competidor (Heineken). El analista piensa que el cambio de marca se puede modelar como una cadena de Márkov incluyendo tres estados, los estados Gy H representan a los clientes que beben cerveza producida por las mencionadas cervecerías, y el estado I representa todas las demás marcas. Los datos se toman cada mes y el analista ha construido la siguiente matriz de transición de los datos históricos.</w:t>
+        <w:t xml:space="preserve">La cervecería </w:t>
+      </w:r>
+      <w:r>
+        <w:rPr>
+          <w:rFonts w:ascii="Arial" w:hAnsi="Arial" w:cs="Arial"/>
+          <w:sz w:val="24"/>
+          <w:szCs w:val="24"/>
+        </w:rPr>
+        <w:t>más</w:t>
+      </w:r>
+      <w:r>
+        <w:rPr>
+          <w:rFonts w:ascii="Arial" w:hAnsi="Arial" w:cs="Arial"/>
+          <w:sz w:val="24"/>
+          <w:szCs w:val="24"/>
+        </w:rPr>
+        <w:t xml:space="preserve"> importante del mundo (Guinness) ha contratado a un analista para conocer su posición en el mercado. Están preocupados en especial por su mayor competidor (Heineken). El analista piensa que el cambio de marca se puede modelar como una cadena de Márkov incluyendo tres estados, los estados Gy H representan a los clientes que beben cerveza producida por las mencionadas cervecerías, y el estado I representa todas las demás marcas. Los datos se toman cada mes y el analista ha construido la siguiente matriz de transición de los datos históricos.</w:t>
       </w:r>
     </w:p>
     <w:p>
@@ -1809,7 +2985,7 @@
                     </pic:cNvPicPr>
                   </pic:nvPicPr>
                   <pic:blipFill rotWithShape="1">
-                    <a:blip r:embed="rId12"/>
+                    <a:blip r:embed="rId22"/>
                     <a:srcRect l="45231" t="62570" r="45423" b="28810"/>
                     <a:stretch/>
                   </pic:blipFill>
@@ -1881,6 +3057,224 @@
         </w:rPr>
         <w:t>Solución</w:t>
       </w:r>
+      <w:r>
+        <w:rPr>
+          <w:rFonts w:ascii="Arial" w:hAnsi="Arial" w:cs="Arial"/>
+          <w:i/>
+          <w:iCs/>
+          <w:sz w:val="24"/>
+          <w:szCs w:val="24"/>
+        </w:rPr>
+        <w:t>:</w:t>
+      </w:r>
+    </w:p>
+    <w:p>
+      <w:pPr>
+        <w:pStyle w:val="Prrafodelista"/>
+        <w:jc w:val="center"/>
+        <w:rPr>
+          <w:rFonts w:ascii="Arial" w:hAnsi="Arial" w:cs="Arial"/>
+          <w:i/>
+          <w:iCs/>
+          <w:sz w:val="24"/>
+          <w:szCs w:val="24"/>
+        </w:rPr>
+      </w:pPr>
+      <w:r>
+        <w:rPr>
+          <w:rFonts w:ascii="Arial" w:hAnsi="Arial" w:cs="Arial"/>
+          <w:i/>
+          <w:iCs/>
+          <w:noProof/>
+          <w:sz w:val="24"/>
+          <w:szCs w:val="24"/>
+        </w:rPr>
+        <w:drawing>
+          <wp:inline distT="0" distB="0" distL="0" distR="0" wp14:anchorId="5535B3CC" wp14:editId="083F6E28">
+            <wp:extent cx="4360984" cy="886265"/>
+            <wp:effectExtent l="0" t="0" r="1905" b="9525"/>
+            <wp:docPr id="10" name="Imagen 7">
+              <a:extLst xmlns:a="http://schemas.openxmlformats.org/drawingml/2006/main">
+                <a:ext uri="{FF2B5EF4-FFF2-40B4-BE49-F238E27FC236}">
+                  <a16:creationId xmlns:a16="http://schemas.microsoft.com/office/drawing/2014/main" id="{107F8600-BC23-48C8-B293-32CD483D0343}"/>
+                </a:ext>
+              </a:extLst>
+            </wp:docPr>
+            <wp:cNvGraphicFramePr>
+              <a:graphicFrameLocks xmlns:a="http://schemas.openxmlformats.org/drawingml/2006/main" noChangeAspect="1"/>
+            </wp:cNvGraphicFramePr>
+            <a:graphic xmlns:a="http://schemas.openxmlformats.org/drawingml/2006/main">
+              <a:graphicData uri="http://schemas.openxmlformats.org/drawingml/2006/picture">
+                <pic:pic xmlns:pic="http://schemas.openxmlformats.org/drawingml/2006/picture">
+                  <pic:nvPicPr>
+                    <pic:cNvPr id="8" name="Imagen 7">
+                      <a:extLst>
+                        <a:ext uri="{FF2B5EF4-FFF2-40B4-BE49-F238E27FC236}">
+                          <a16:creationId xmlns:a16="http://schemas.microsoft.com/office/drawing/2014/main" id="{107F8600-BC23-48C8-B293-32CD483D0343}"/>
+                        </a:ext>
+                      </a:extLst>
+                    </pic:cNvPr>
+                    <pic:cNvPicPr>
+                      <a:picLocks noChangeAspect="1"/>
+                    </pic:cNvPicPr>
+                  </pic:nvPicPr>
+                  <pic:blipFill rotWithShape="1">
+                    <a:blip r:embed="rId23"/>
+                    <a:srcRect l="27115" t="11058" r="37116" b="76012"/>
+                    <a:stretch/>
+                  </pic:blipFill>
+                  <pic:spPr>
+                    <a:xfrm>
+                      <a:off x="0" y="0"/>
+                      <a:ext cx="4360984" cy="886265"/>
+                    </a:xfrm>
+                    <a:prstGeom prst="rect">
+                      <a:avLst/>
+                    </a:prstGeom>
+                  </pic:spPr>
+                </pic:pic>
+              </a:graphicData>
+            </a:graphic>
+          </wp:inline>
+        </w:drawing>
+      </w:r>
+    </w:p>
+    <w:p>
+      <w:pPr>
+        <w:pStyle w:val="Prrafodelista"/>
+        <w:jc w:val="center"/>
+        <w:rPr>
+          <w:rFonts w:ascii="Arial" w:hAnsi="Arial" w:cs="Arial"/>
+          <w:i/>
+          <w:iCs/>
+          <w:sz w:val="24"/>
+          <w:szCs w:val="24"/>
+        </w:rPr>
+      </w:pPr>
+      <w:r>
+        <w:rPr>
+          <w:rFonts w:ascii="Arial" w:hAnsi="Arial" w:cs="Arial"/>
+          <w:i/>
+          <w:iCs/>
+          <w:noProof/>
+          <w:sz w:val="24"/>
+          <w:szCs w:val="24"/>
+        </w:rPr>
+        <w:drawing>
+          <wp:inline distT="0" distB="0" distL="0" distR="0" wp14:anchorId="6F0652B1" wp14:editId="458F819E">
+            <wp:extent cx="5612130" cy="1122045"/>
+            <wp:effectExtent l="0" t="0" r="7620" b="1905"/>
+            <wp:docPr id="12" name="Imagen 8">
+              <a:extLst xmlns:a="http://schemas.openxmlformats.org/drawingml/2006/main">
+                <a:ext uri="{FF2B5EF4-FFF2-40B4-BE49-F238E27FC236}">
+                  <a16:creationId xmlns:a16="http://schemas.microsoft.com/office/drawing/2014/main" id="{F1076C7E-49CA-494F-8CAE-93A5E0CB9C08}"/>
+                </a:ext>
+              </a:extLst>
+            </wp:docPr>
+            <wp:cNvGraphicFramePr>
+              <a:graphicFrameLocks xmlns:a="http://schemas.openxmlformats.org/drawingml/2006/main" noChangeAspect="1"/>
+            </wp:cNvGraphicFramePr>
+            <a:graphic xmlns:a="http://schemas.openxmlformats.org/drawingml/2006/main">
+              <a:graphicData uri="http://schemas.openxmlformats.org/drawingml/2006/picture">
+                <pic:pic xmlns:pic="http://schemas.openxmlformats.org/drawingml/2006/picture">
+                  <pic:nvPicPr>
+                    <pic:cNvPr id="9" name="Imagen 8">
+                      <a:extLst>
+                        <a:ext uri="{FF2B5EF4-FFF2-40B4-BE49-F238E27FC236}">
+                          <a16:creationId xmlns:a16="http://schemas.microsoft.com/office/drawing/2014/main" id="{F1076C7E-49CA-494F-8CAE-93A5E0CB9C08}"/>
+                        </a:ext>
+                      </a:extLst>
+                    </pic:cNvPr>
+                    <pic:cNvPicPr>
+                      <a:picLocks noChangeAspect="1"/>
+                    </pic:cNvPicPr>
+                  </pic:nvPicPr>
+                  <pic:blipFill rotWithShape="1">
+                    <a:blip r:embed="rId24"/>
+                    <a:srcRect l="24214" t="19032" r="10428" b="57718"/>
+                    <a:stretch/>
+                  </pic:blipFill>
+                  <pic:spPr>
+                    <a:xfrm>
+                      <a:off x="0" y="0"/>
+                      <a:ext cx="5612130" cy="1122045"/>
+                    </a:xfrm>
+                    <a:prstGeom prst="rect">
+                      <a:avLst/>
+                    </a:prstGeom>
+                  </pic:spPr>
+                </pic:pic>
+              </a:graphicData>
+            </a:graphic>
+          </wp:inline>
+        </w:drawing>
+      </w:r>
+    </w:p>
+    <w:p>
+      <w:pPr>
+        <w:pStyle w:val="Prrafodelista"/>
+        <w:rPr>
+          <w:rFonts w:ascii="Arial" w:hAnsi="Arial" w:cs="Arial"/>
+          <w:i/>
+          <w:iCs/>
+          <w:sz w:val="24"/>
+          <w:szCs w:val="24"/>
+        </w:rPr>
+      </w:pPr>
+      <w:r>
+        <w:rPr>
+          <w:rFonts w:ascii="Arial" w:hAnsi="Arial" w:cs="Arial"/>
+          <w:i/>
+          <w:iCs/>
+          <w:sz w:val="24"/>
+          <w:szCs w:val="24"/>
+        </w:rPr>
+        <w:t xml:space="preserve">Conclusión: </w:t>
+      </w:r>
+    </w:p>
+    <w:p>
+      <w:pPr>
+        <w:pStyle w:val="Prrafodelista"/>
+        <w:ind w:left="1410"/>
+        <w:jc w:val="both"/>
+        <w:rPr>
+          <w:rFonts w:ascii="Arial" w:hAnsi="Arial" w:cs="Arial"/>
+          <w:i/>
+          <w:iCs/>
+          <w:sz w:val="24"/>
+          <w:szCs w:val="24"/>
+        </w:rPr>
+      </w:pPr>
+      <w:r>
+        <w:rPr>
+          <w:rFonts w:ascii="Arial" w:hAnsi="Arial" w:cs="Arial"/>
+          <w:i/>
+          <w:iCs/>
+          <w:sz w:val="24"/>
+          <w:szCs w:val="24"/>
+        </w:rPr>
+        <w:t xml:space="preserve">Los Porcentajes para las cervecerías más grandes son </w:t>
+      </w:r>
+      <w:r>
+        <w:rPr>
+          <w:rFonts w:ascii="Arial" w:hAnsi="Arial" w:cs="Arial"/>
+          <w:i/>
+          <w:iCs/>
+          <w:sz w:val="24"/>
+          <w:szCs w:val="24"/>
+        </w:rPr>
+        <w:t>34.6153% y 38.4615% Para Guinness y Heineken Respectivame</w:t>
+      </w:r>
+      <w:r>
+        <w:rPr>
+          <w:rFonts w:ascii="Arial" w:hAnsi="Arial" w:cs="Arial"/>
+          <w:i/>
+          <w:iCs/>
+          <w:sz w:val="24"/>
+          <w:szCs w:val="24"/>
+        </w:rPr>
+        <w:t>nte</w:t>
+      </w:r>
     </w:p>
     <w:p>
       <w:pPr>
@@ -1912,8 +3306,6 @@
         </w:rPr>
         <w:br w:type="page"/>
       </w:r>
-      <w:bookmarkStart w:id="0" w:name="_GoBack"/>
-      <w:bookmarkEnd w:id="0"/>
     </w:p>
     <w:p>
       <w:pPr>
@@ -1952,7 +3344,23 @@
           <w:sz w:val="24"/>
           <w:szCs w:val="24"/>
         </w:rPr>
-        <w:t xml:space="preserve"> se mueve sobre un circulo por puntos marcados 0,1,2,3,4 (en el sentido de las manecillas del reloj). La </w:t>
+        <w:t xml:space="preserve"> se mueve sobre un </w:t>
+      </w:r>
+      <w:r>
+        <w:rPr>
+          <w:rFonts w:ascii="Arial" w:hAnsi="Arial" w:cs="Arial"/>
+          <w:sz w:val="24"/>
+          <w:szCs w:val="24"/>
+        </w:rPr>
+        <w:t>círculo</w:t>
+      </w:r>
+      <w:r>
+        <w:rPr>
+          <w:rFonts w:ascii="Arial" w:hAnsi="Arial" w:cs="Arial"/>
+          <w:sz w:val="24"/>
+          <w:szCs w:val="24"/>
+        </w:rPr>
+        <w:t xml:space="preserve"> por puntos marcados 0,1,2,3,4 (en el sentido de las manecillas del reloj). La </w:t>
       </w:r>
       <w:r>
         <w:rPr>
@@ -2325,6 +3733,7 @@
           <w:rFonts w:ascii="Arial" w:hAnsi="Arial" w:cs="Arial"/>
           <w:i/>
           <w:iCs/>
+          <w:noProof/>
           <w:sz w:val="24"/>
           <w:szCs w:val="24"/>
         </w:rPr>
@@ -2358,7 +3767,7 @@
                     </pic:cNvPicPr>
                   </pic:nvPicPr>
                   <pic:blipFill rotWithShape="1">
-                    <a:blip r:embed="rId13"/>
+                    <a:blip r:embed="rId25"/>
                     <a:srcRect l="27000" t="10648" r="13346" b="26963"/>
                     <a:stretch/>
                   </pic:blipFill>
@@ -2394,6 +3803,7 @@
           <w:rFonts w:ascii="Arial" w:hAnsi="Arial" w:cs="Arial"/>
           <w:i/>
           <w:iCs/>
+          <w:noProof/>
           <w:sz w:val="24"/>
           <w:szCs w:val="24"/>
         </w:rPr>
@@ -2427,7 +3837,7 @@
                     </pic:cNvPicPr>
                   </pic:nvPicPr>
                   <pic:blipFill rotWithShape="1">
-                    <a:blip r:embed="rId14"/>
+                    <a:blip r:embed="rId26"/>
                     <a:srcRect l="33750" t="28371" r="32179" b="11219"/>
                     <a:stretch/>
                   </pic:blipFill>
@@ -2474,6 +3884,7 @@
           <w:rFonts w:ascii="Arial" w:hAnsi="Arial" w:cs="Arial"/>
           <w:i/>
           <w:iCs/>
+          <w:noProof/>
           <w:sz w:val="24"/>
           <w:szCs w:val="24"/>
         </w:rPr>
@@ -2508,7 +3919,7 @@
                     </pic:cNvPicPr>
                   </pic:nvPicPr>
                   <pic:blipFill rotWithShape="1">
-                    <a:blip r:embed="rId15">
+                    <a:blip r:embed="rId27">
                       <a:extLst>
                         <a:ext uri="{28A0092B-C50C-407E-A947-70E740481C1C}">
                           <a14:useLocalDpi xmlns:a14="http://schemas.microsoft.com/office/drawing/2010/main" val="0"/>
@@ -2536,6 +3947,7 @@
     </w:p>
     <w:p>
       <w:pPr>
+        <w:ind w:firstLine="708"/>
         <w:jc w:val="center"/>
         <w:rPr>
           <w:rFonts w:ascii="Arial" w:hAnsi="Arial" w:cs="Arial"/>
@@ -2548,6 +3960,7 @@
           <w:rFonts w:ascii="Arial" w:hAnsi="Arial" w:cs="Arial"/>
           <w:i/>
           <w:iCs/>
+          <w:noProof/>
           <w:sz w:val="24"/>
           <w:szCs w:val="24"/>
         </w:rPr>
@@ -2581,7 +3994,7 @@
                     </pic:cNvPicPr>
                   </pic:nvPicPr>
                   <pic:blipFill rotWithShape="1">
-                    <a:blip r:embed="rId16">
+                    <a:blip r:embed="rId28">
                       <a:extLst>
                         <a:ext uri="{28A0092B-C50C-407E-A947-70E740481C1C}">
                           <a14:useLocalDpi xmlns:a14="http://schemas.microsoft.com/office/drawing/2010/main" val="0"/>
@@ -2607,9 +4020,61 @@
         </w:drawing>
       </w:r>
     </w:p>
+    <w:p>
+      <w:pPr>
+        <w:rPr>
+          <w:rFonts w:ascii="Arial" w:hAnsi="Arial" w:cs="Arial"/>
+          <w:i/>
+          <w:iCs/>
+          <w:sz w:val="24"/>
+          <w:szCs w:val="24"/>
+        </w:rPr>
+      </w:pPr>
+      <w:r>
+        <w:rPr>
+          <w:rFonts w:ascii="Arial" w:hAnsi="Arial" w:cs="Arial"/>
+          <w:sz w:val="24"/>
+          <w:szCs w:val="24"/>
+        </w:rPr>
+        <w:tab/>
+      </w:r>
+      <w:r>
+        <w:rPr>
+          <w:rFonts w:ascii="Arial" w:hAnsi="Arial" w:cs="Arial"/>
+          <w:i/>
+          <w:iCs/>
+          <w:sz w:val="24"/>
+          <w:szCs w:val="24"/>
+        </w:rPr>
+        <w:t>Conclusión:</w:t>
+      </w:r>
+    </w:p>
+    <w:p>
+      <w:pPr>
+        <w:ind w:left="708"/>
+        <w:jc w:val="both"/>
+        <w:rPr>
+          <w:rFonts w:ascii="Arial" w:hAnsi="Arial" w:cs="Arial"/>
+          <w:i/>
+          <w:iCs/>
+          <w:sz w:val="24"/>
+          <w:szCs w:val="24"/>
+        </w:rPr>
+      </w:pPr>
+      <w:r>
+        <w:rPr>
+          <w:rFonts w:ascii="Arial" w:hAnsi="Arial" w:cs="Arial"/>
+          <w:i/>
+          <w:iCs/>
+          <w:sz w:val="24"/>
+          <w:szCs w:val="24"/>
+        </w:rPr>
+        <w:t>La matriz que más se a la estable es la que esta elevada a la 80° potencia, obteniendo exactamente los mismos resultados que la matriz en estado estable.</w:t>
+      </w:r>
+    </w:p>
     <w:sectPr>
-      <w:footerReference w:type="default" r:id="rId17"/>
-      <w:headerReference w:type="first" r:id="rId18"/>
+      <w:footerReference w:type="default" r:id="rId29"/>
+      <w:headerReference w:type="first" r:id="rId30"/>
       <w:pgSz w:w="12240" w:h="15840"/>
       <w:pgMar w:top="1417" w:right="1701" w:bottom="1417" w:left="1701" w:header="708" w:footer="708" w:gutter="0"/>
       <w:cols w:space="708"/>
@@ -4398,6 +5863,95 @@
     </w:lvl>
   </w:abstractNum>
   <w:abstractNum w:abstractNumId="17" w15:restartNumberingAfterBreak="0">
+    <w:nsid w:val="333401F9"/>
+    <w:multiLevelType w:val="hybridMultilevel"/>
+    <w:tmpl w:val="1DA47E68"/>
+    <w:lvl w:ilvl="0" w:tplc="FB4E73DC">
+      <w:start w:val="1"/>
+      <w:numFmt w:val="lowerLetter"/>
+      <w:lvlText w:val="%1)"/>
+      <w:lvlJc w:val="left"/>
+      <w:pPr>
+        <w:ind w:left="1776" w:hanging="360"/>
+      </w:pPr>
+      <w:rPr>
+        <w:rFonts w:hint="default"/>
+      </w:rPr>
+    </w:lvl>
+    <w:lvl w:ilvl="1" w:tplc="080A0019" w:tentative="1">
+      <w:start w:val="1"/>
+      <w:numFmt w:val="lowerLetter"/>
+      <w:lvlText w:val="%2."/>
+      <w:lvlJc w:val="left"/>
+      <w:pPr>
+        <w:ind w:left="2496" w:hanging="360"/>
+      </w:pPr>
+    </w:lvl>
+    <w:lvl w:ilvl="2" w:tplc="080A001B" w:tentative="1">
+      <w:start w:val="1"/>
+      <w:numFmt w:val="lowerRoman"/>
+      <w:lvlText w:val="%3."/>
+      <w:lvlJc w:val="right"/>
+      <w:pPr>
+        <w:ind w:left="3216" w:hanging="180"/>
+      </w:pPr>
+    </w:lvl>
+    <w:lvl w:ilvl="3" w:tplc="080A000F" w:tentative="1">
+      <w:start w:val="1"/>
+      <w:numFmt w:val="decimal"/>
+      <w:lvlText w:val="%4."/>
+      <w:lvlJc w:val="left"/>
+      <w:pPr>
+        <w:ind w:left="3936" w:hanging="360"/>
+      </w:pPr>
+    </w:lvl>
+    <w:lvl w:ilvl="4" w:tplc="080A0019" w:tentative="1">
+      <w:start w:val="1"/>
+      <w:numFmt w:val="lowerLetter"/>
+      <w:lvlText w:val="%5."/>
+      <w:lvlJc w:val="left"/>
+      <w:pPr>
+        <w:ind w:left="4656" w:hanging="360"/>
+      </w:pPr>
+    </w:lvl>
+    <w:lvl w:ilvl="5" w:tplc="080A001B" w:tentative="1">
+      <w:start w:val="1"/>
+      <w:numFmt w:val="lowerRoman"/>
+      <w:lvlText w:val="%6."/>
+      <w:lvlJc w:val="right"/>
+      <w:pPr>
+        <w:ind w:left="5376" w:hanging="180"/>
+      </w:pPr>
+    </w:lvl>
+    <w:lvl w:ilvl="6" w:tplc="080A000F" w:tentative="1">
+      <w:start w:val="1"/>
+      <w:numFmt w:val="decimal"/>
+      <w:lvlText w:val="%7."/>
+      <w:lvlJc w:val="left"/>
+      <w:pPr>
+        <w:ind w:left="6096" w:hanging="360"/>
+      </w:pPr>
+    </w:lvl>
+    <w:lvl w:ilvl="7" w:tplc="080A0019" w:tentative="1">
+      <w:start w:val="1"/>
+      <w:numFmt w:val="lowerLetter"/>
+      <w:lvlText w:val="%8."/>
+      <w:lvlJc w:val="left"/>
+      <w:pPr>
+        <w:ind w:left="6816" w:hanging="360"/>
+      </w:pPr>
+    </w:lvl>
+    <w:lvl w:ilvl="8" w:tplc="080A001B" w:tentative="1">
+      <w:start w:val="1"/>
+      <w:numFmt w:val="lowerRoman"/>
+      <w:lvlText w:val="%9."/>
+      <w:lvlJc w:val="right"/>
+      <w:pPr>
+        <w:ind w:left="7536" w:hanging="180"/>
+      </w:pPr>
+    </w:lvl>
+  </w:abstractNum>
+  <w:abstractNum w:abstractNumId="18" w15:restartNumberingAfterBreak="0">
     <w:nsid w:val="3944379A"/>
     <w:multiLevelType w:val="hybridMultilevel"/>
     <w:tmpl w:val="0152DED4"/>
@@ -4486,7 +6040,7 @@
       </w:pPr>
     </w:lvl>
   </w:abstractNum>
-  <w:abstractNum w:abstractNumId="18" w15:restartNumberingAfterBreak="0">
+  <w:abstractNum w:abstractNumId="19" w15:restartNumberingAfterBreak="0">
     <w:nsid w:val="3A976E91"/>
     <w:multiLevelType w:val="hybridMultilevel"/>
     <w:tmpl w:val="56EC14BC"/>
@@ -4575,7 +6129,7 @@
       </w:pPr>
     </w:lvl>
   </w:abstractNum>
-  <w:abstractNum w:abstractNumId="19" w15:restartNumberingAfterBreak="0">
+  <w:abstractNum w:abstractNumId="20" w15:restartNumberingAfterBreak="0">
     <w:nsid w:val="3F026F8A"/>
     <w:multiLevelType w:val="hybridMultilevel"/>
     <w:tmpl w:val="44D28512"/>
@@ -4664,7 +6218,7 @@
       </w:pPr>
     </w:lvl>
   </w:abstractNum>
-  <w:abstractNum w:abstractNumId="20" w15:restartNumberingAfterBreak="0">
+  <w:abstractNum w:abstractNumId="21" w15:restartNumberingAfterBreak="0">
     <w:nsid w:val="4BD87087"/>
     <w:multiLevelType w:val="hybridMultilevel"/>
     <w:tmpl w:val="E7B6E80A"/>
@@ -4753,7 +6307,7 @@
       </w:pPr>
     </w:lvl>
   </w:abstractNum>
-  <w:abstractNum w:abstractNumId="21" w15:restartNumberingAfterBreak="0">
+  <w:abstractNum w:abstractNumId="22" w15:restartNumberingAfterBreak="0">
     <w:nsid w:val="534C6283"/>
     <w:multiLevelType w:val="hybridMultilevel"/>
     <w:tmpl w:val="881AF6D2"/>
@@ -4842,7 +6396,7 @@
       </w:pPr>
     </w:lvl>
   </w:abstractNum>
-  <w:abstractNum w:abstractNumId="22" w15:restartNumberingAfterBreak="0">
+  <w:abstractNum w:abstractNumId="23" w15:restartNumberingAfterBreak="0">
     <w:nsid w:val="56541736"/>
     <w:multiLevelType w:val="hybridMultilevel"/>
     <w:tmpl w:val="DD7469A6"/>
@@ -4931,7 +6485,7 @@
       </w:pPr>
     </w:lvl>
   </w:abstractNum>
-  <w:abstractNum w:abstractNumId="23" w15:restartNumberingAfterBreak="0">
+  <w:abstractNum w:abstractNumId="24" w15:restartNumberingAfterBreak="0">
     <w:nsid w:val="579C3F83"/>
     <w:multiLevelType w:val="hybridMultilevel"/>
     <w:tmpl w:val="D97CFBBE"/>
@@ -5020,7 +6574,7 @@
       </w:pPr>
     </w:lvl>
   </w:abstractNum>
-  <w:abstractNum w:abstractNumId="24" w15:restartNumberingAfterBreak="0">
+  <w:abstractNum w:abstractNumId="25" w15:restartNumberingAfterBreak="0">
     <w:nsid w:val="5A762F66"/>
     <w:multiLevelType w:val="hybridMultilevel"/>
     <w:tmpl w:val="BF6E722A"/>
@@ -5109,7 +6663,7 @@
       </w:pPr>
     </w:lvl>
   </w:abstractNum>
-  <w:abstractNum w:abstractNumId="25" w15:restartNumberingAfterBreak="0">
+  <w:abstractNum w:abstractNumId="26" w15:restartNumberingAfterBreak="0">
     <w:nsid w:val="5B5755DA"/>
     <w:multiLevelType w:val="hybridMultilevel"/>
     <w:tmpl w:val="B768930C"/>
@@ -5198,7 +6752,7 @@
       </w:pPr>
     </w:lvl>
   </w:abstractNum>
-  <w:abstractNum w:abstractNumId="26" w15:restartNumberingAfterBreak="0">
+  <w:abstractNum w:abstractNumId="27" w15:restartNumberingAfterBreak="0">
     <w:nsid w:val="5D042448"/>
     <w:multiLevelType w:val="hybridMultilevel"/>
     <w:tmpl w:val="423A2706"/>
@@ -5287,7 +6841,7 @@
       </w:pPr>
     </w:lvl>
   </w:abstractNum>
-  <w:abstractNum w:abstractNumId="27" w15:restartNumberingAfterBreak="0">
+  <w:abstractNum w:abstractNumId="28" w15:restartNumberingAfterBreak="0">
     <w:nsid w:val="60A73E5D"/>
     <w:multiLevelType w:val="hybridMultilevel"/>
     <w:tmpl w:val="81D6872C"/>
@@ -5376,7 +6930,7 @@
       </w:pPr>
     </w:lvl>
   </w:abstractNum>
-  <w:abstractNum w:abstractNumId="28" w15:restartNumberingAfterBreak="0">
+  <w:abstractNum w:abstractNumId="29" w15:restartNumberingAfterBreak="0">
     <w:nsid w:val="63EA5A2F"/>
     <w:multiLevelType w:val="hybridMultilevel"/>
     <w:tmpl w:val="91B07F4C"/>
@@ -5465,7 +7019,7 @@
       </w:pPr>
     </w:lvl>
   </w:abstractNum>
-  <w:abstractNum w:abstractNumId="29" w15:restartNumberingAfterBreak="0">
+  <w:abstractNum w:abstractNumId="30" w15:restartNumberingAfterBreak="0">
     <w:nsid w:val="66C54E0B"/>
     <w:multiLevelType w:val="hybridMultilevel"/>
     <w:tmpl w:val="37A28BF0"/>
@@ -5554,7 +7108,7 @@
       </w:pPr>
     </w:lvl>
   </w:abstractNum>
-  <w:abstractNum w:abstractNumId="30" w15:restartNumberingAfterBreak="0">
+  <w:abstractNum w:abstractNumId="31" w15:restartNumberingAfterBreak="0">
     <w:nsid w:val="6E2B38B8"/>
     <w:multiLevelType w:val="hybridMultilevel"/>
     <w:tmpl w:val="268643E8"/>
@@ -5643,7 +7197,7 @@
       </w:pPr>
     </w:lvl>
   </w:abstractNum>
-  <w:abstractNum w:abstractNumId="31" w15:restartNumberingAfterBreak="0">
+  <w:abstractNum w:abstractNumId="32" w15:restartNumberingAfterBreak="0">
     <w:nsid w:val="6F0C5FA5"/>
     <w:multiLevelType w:val="hybridMultilevel"/>
     <w:tmpl w:val="8BD4AF4E"/>
@@ -5732,7 +7286,7 @@
       </w:pPr>
     </w:lvl>
   </w:abstractNum>
-  <w:abstractNum w:abstractNumId="32" w15:restartNumberingAfterBreak="0">
+  <w:abstractNum w:abstractNumId="33" w15:restartNumberingAfterBreak="0">
     <w:nsid w:val="74386376"/>
     <w:multiLevelType w:val="hybridMultilevel"/>
     <w:tmpl w:val="9912EFD0"/>
@@ -5821,7 +7375,7 @@
       </w:pPr>
     </w:lvl>
   </w:abstractNum>
-  <w:abstractNum w:abstractNumId="33" w15:restartNumberingAfterBreak="0">
+  <w:abstractNum w:abstractNumId="34" w15:restartNumberingAfterBreak="0">
     <w:nsid w:val="75533187"/>
     <w:multiLevelType w:val="hybridMultilevel"/>
     <w:tmpl w:val="F45C1026"/>
@@ -5910,7 +7464,7 @@
       </w:pPr>
     </w:lvl>
   </w:abstractNum>
-  <w:abstractNum w:abstractNumId="34" w15:restartNumberingAfterBreak="0">
+  <w:abstractNum w:abstractNumId="35" w15:restartNumberingAfterBreak="0">
     <w:nsid w:val="7A7A757E"/>
     <w:multiLevelType w:val="hybridMultilevel"/>
     <w:tmpl w:val="A3B4DC4C"/>
@@ -5999,7 +7553,7 @@
       </w:pPr>
     </w:lvl>
   </w:abstractNum>
-  <w:abstractNum w:abstractNumId="35" w15:restartNumberingAfterBreak="0">
+  <w:abstractNum w:abstractNumId="36" w15:restartNumberingAfterBreak="0">
     <w:nsid w:val="7B9F42FA"/>
     <w:multiLevelType w:val="hybridMultilevel"/>
     <w:tmpl w:val="86E81AC8"/>
@@ -6088,7 +7642,7 @@
       </w:pPr>
     </w:lvl>
   </w:abstractNum>
-  <w:abstractNum w:abstractNumId="36" w15:restartNumberingAfterBreak="0">
+  <w:abstractNum w:abstractNumId="37" w15:restartNumberingAfterBreak="0">
     <w:nsid w:val="7C7A304B"/>
     <w:multiLevelType w:val="hybridMultilevel"/>
     <w:tmpl w:val="ABD8044E"/>
@@ -6177,7 +7731,7 @@
       </w:pPr>
     </w:lvl>
   </w:abstractNum>
-  <w:abstractNum w:abstractNumId="37" w15:restartNumberingAfterBreak="0">
+  <w:abstractNum w:abstractNumId="38" w15:restartNumberingAfterBreak="0">
     <w:nsid w:val="7CE6626B"/>
     <w:multiLevelType w:val="hybridMultilevel"/>
     <w:tmpl w:val="F3B62794"/>
@@ -6267,7 +7821,7 @@
     </w:lvl>
   </w:abstractNum>
   <w:num w:numId="1">
-    <w:abstractNumId w:val="21"/>
+    <w:abstractNumId w:val="22"/>
   </w:num>
   <w:num w:numId="2">
     <w:abstractNumId w:val="13"/>
@@ -6276,49 +7830,49 @@
     <w:abstractNumId w:val="4"/>
   </w:num>
   <w:num w:numId="4">
-    <w:abstractNumId w:val="22"/>
+    <w:abstractNumId w:val="23"/>
   </w:num>
   <w:num w:numId="5">
-    <w:abstractNumId w:val="37"/>
+    <w:abstractNumId w:val="38"/>
   </w:num>
   <w:num w:numId="6">
     <w:abstractNumId w:val="5"/>
   </w:num>
   <w:num w:numId="7">
-    <w:abstractNumId w:val="29"/>
+    <w:abstractNumId w:val="30"/>
   </w:num>
   <w:num w:numId="8">
     <w:abstractNumId w:val="14"/>
   </w:num>
   <w:num w:numId="9">
-    <w:abstractNumId w:val="32"/>
+    <w:abstractNumId w:val="33"/>
   </w:num>
   <w:num w:numId="10">
-    <w:abstractNumId w:val="17"/>
+    <w:abstractNumId w:val="18"/>
   </w:num>
   <w:num w:numId="11">
-    <w:abstractNumId w:val="20"/>
+    <w:abstractNumId w:val="21"/>
   </w:num>
   <w:num w:numId="12">
-    <w:abstractNumId w:val="19"/>
+    <w:abstractNumId w:val="20"/>
   </w:num>
   <w:num w:numId="13">
     <w:abstractNumId w:val="11"/>
   </w:num>
   <w:num w:numId="14">
-    <w:abstractNumId w:val="30"/>
+    <w:abstractNumId w:val="31"/>
   </w:num>
   <w:num w:numId="15">
-    <w:abstractNumId w:val="31"/>
+    <w:abstractNumId w:val="32"/>
   </w:num>
   <w:num w:numId="16">
     <w:abstractNumId w:val="6"/>
   </w:num>
   <w:num w:numId="17">
-    <w:abstractNumId w:val="35"/>
+    <w:abstractNumId w:val="36"/>
   </w:num>
   <w:num w:numId="18">
-    <w:abstractNumId w:val="24"/>
+    <w:abstractNumId w:val="25"/>
   </w:num>
   <w:num w:numId="19">
     <w:abstractNumId w:val="0"/>
@@ -6336,7 +7890,7 @@
     <w:abstractNumId w:val="15"/>
   </w:num>
   <w:num w:numId="24">
-    <w:abstractNumId w:val="23"/>
+    <w:abstractNumId w:val="24"/>
   </w:num>
   <w:num w:numId="25">
     <w:abstractNumId w:val="1"/>
@@ -6348,37 +7902,40 @@
     <w:abstractNumId w:val="3"/>
   </w:num>
   <w:num w:numId="28">
-    <w:abstractNumId w:val="28"/>
+    <w:abstractNumId w:val="29"/>
   </w:num>
   <w:num w:numId="29">
     <w:abstractNumId w:val="7"/>
   </w:num>
   <w:num w:numId="30">
-    <w:abstractNumId w:val="36"/>
+    <w:abstractNumId w:val="37"/>
   </w:num>
   <w:num w:numId="31">
-    <w:abstractNumId w:val="27"/>
+    <w:abstractNumId w:val="28"/>
   </w:num>
   <w:num w:numId="32">
-    <w:abstractNumId w:val="33"/>
+    <w:abstractNumId w:val="34"/>
   </w:num>
   <w:num w:numId="33">
-    <w:abstractNumId w:val="18"/>
+    <w:abstractNumId w:val="19"/>
   </w:num>
   <w:num w:numId="34">
-    <w:abstractNumId w:val="25"/>
+    <w:abstractNumId w:val="26"/>
   </w:num>
   <w:num w:numId="35">
     <w:abstractNumId w:val="2"/>
   </w:num>
   <w:num w:numId="36">
-    <w:abstractNumId w:val="34"/>
+    <w:abstractNumId w:val="35"/>
   </w:num>
   <w:num w:numId="37">
-    <w:abstractNumId w:val="26"/>
+    <w:abstractNumId w:val="27"/>
   </w:num>
   <w:num w:numId="38">
     <w:abstractNumId w:val="16"/>
+  </w:num>
+  <w:num w:numId="39">
+    <w:abstractNumId w:val="17"/>
   </w:num>
 </w:numbering>
 </file>
@@ -7195,7 +8752,7 @@
 </file>
 
 <file path=customXml/itemProps1.xml><?xml version="1.0" encoding="utf-8"?>
-<ds:datastoreItem xmlns:ds="http://schemas.openxmlformats.org/officeDocument/2006/customXml" ds:itemID="{9CBBAF15-2A2C-4B26-BEC4-3B7B36F06FAA}">
+<ds:datastoreItem xmlns:ds="http://schemas.openxmlformats.org/officeDocument/2006/customXml" ds:itemID="{E1FA173E-DDB4-48A9-94B4-9ED4173AC564}">
   <ds:schemaRefs>
     <ds:schemaRef ds:uri="http://schemas.openxmlformats.org/officeDocument/2006/bibliography"/>
   </ds:schemaRefs>

</xml_diff>

<commit_message>
Agregados los problemas restantes y modificados/optimizados algunos otros
</commit_message>
<xml_diff>
--- a/Tarea2/Tarea2_EmilioBarreraGonzalez.docx
+++ b/Tarea2/Tarea2_EmilioBarreraGonzalez.docx
@@ -595,6 +595,9 @@
         </w:rPr>
       </w:pPr>
       <w:r>
+        <w:rPr>
+          <w:noProof/>
+        </w:rPr>
         <w:drawing>
           <wp:inline distT="0" distB="0" distL="0" distR="0" wp14:anchorId="276D5BF5" wp14:editId="60952DBC">
             <wp:extent cx="5612130" cy="1447800"/>
@@ -655,6 +658,9 @@
         </w:rPr>
       </w:pPr>
       <w:r>
+        <w:rPr>
+          <w:noProof/>
+        </w:rPr>
         <w:lastRenderedPageBreak/>
         <w:drawing>
           <wp:inline distT="0" distB="0" distL="0" distR="0" wp14:anchorId="195DF592" wp14:editId="682CFBBE">
@@ -728,6 +734,9 @@
         </w:rPr>
       </w:pPr>
       <w:r>
+        <w:rPr>
+          <w:noProof/>
+        </w:rPr>
         <w:drawing>
           <wp:inline distT="0" distB="0" distL="0" distR="0" wp14:anchorId="16D4AA5D" wp14:editId="095F2723">
             <wp:extent cx="3848100" cy="2612859"/>
@@ -784,8 +793,6 @@
           </wp:inline>
         </w:drawing>
       </w:r>
-      <w:bookmarkStart w:id="0" w:name="_GoBack"/>
-      <w:bookmarkEnd w:id="0"/>
     </w:p>
     <w:p>
       <w:pPr>
@@ -1140,6 +1147,8 @@
         </w:rPr>
         <w:t>Considere la matriz de transición del jardinero sin fertilizantes, calcule la probabilidad de absorción al estado 3 (condición de tierra mala).</w:t>
       </w:r>
+      <w:bookmarkStart w:id="0" w:name="_GoBack"/>
+      <w:bookmarkEnd w:id="0"/>
     </w:p>
     <w:p>
       <w:pPr>
@@ -1417,7 +1426,39 @@
           <w:sz w:val="24"/>
           <w:szCs w:val="24"/>
         </w:rPr>
-        <w:t>SI un lote de 100 unidades se inicia en la maquina I, determine el promedio de unidades buenas completadas.</w:t>
+        <w:t>S</w:t>
+      </w:r>
+      <w:r>
+        <w:rPr>
+          <w:rFonts w:ascii="Arial" w:hAnsi="Arial" w:cs="Arial"/>
+          <w:sz w:val="24"/>
+          <w:szCs w:val="24"/>
+        </w:rPr>
+        <w:t>i</w:t>
+      </w:r>
+      <w:r>
+        <w:rPr>
+          <w:rFonts w:ascii="Arial" w:hAnsi="Arial" w:cs="Arial"/>
+          <w:sz w:val="24"/>
+          <w:szCs w:val="24"/>
+        </w:rPr>
+        <w:t xml:space="preserve"> un lote de 100</w:t>
+      </w:r>
+      <w:r>
+        <w:rPr>
+          <w:rFonts w:ascii="Arial" w:hAnsi="Arial" w:cs="Arial"/>
+          <w:sz w:val="24"/>
+          <w:szCs w:val="24"/>
+        </w:rPr>
+        <w:t>0</w:t>
+      </w:r>
+      <w:r>
+        <w:rPr>
+          <w:rFonts w:ascii="Arial" w:hAnsi="Arial" w:cs="Arial"/>
+          <w:sz w:val="24"/>
+          <w:szCs w:val="24"/>
+        </w:rPr>
+        <w:t xml:space="preserve"> unidades se inicia en la maquina I, determine el promedio de unidades buenas completadas.</w:t>
       </w:r>
     </w:p>
     <w:p>
@@ -2778,6 +2819,7 @@
           <w:rFonts w:ascii="Arial" w:hAnsi="Arial" w:cs="Arial"/>
           <w:i/>
           <w:iCs/>
+          <w:noProof/>
           <w:sz w:val="24"/>
           <w:szCs w:val="24"/>
         </w:rPr>
@@ -8342,6 +8384,7 @@
   <w:style w:type="character" w:default="1" w:styleId="Fuentedeprrafopredeter">
     <w:name w:val="Default Paragraph Font"/>
     <w:uiPriority w:val="1"/>
+    <w:semiHidden/>
     <w:unhideWhenUsed/>
   </w:style>
   <w:style w:type="table" w:default="1" w:styleId="Tablanormal">
@@ -8752,7 +8795,7 @@
 </file>
 
 <file path=customXml/itemProps1.xml><?xml version="1.0" encoding="utf-8"?>
-<ds:datastoreItem xmlns:ds="http://schemas.openxmlformats.org/officeDocument/2006/customXml" ds:itemID="{E1FA173E-DDB4-48A9-94B4-9ED4173AC564}">
+<ds:datastoreItem xmlns:ds="http://schemas.openxmlformats.org/officeDocument/2006/customXml" ds:itemID="{8FDBD086-2ACC-4439-95C8-730C82F2208B}">
   <ds:schemaRefs>
     <ds:schemaRef ds:uri="http://schemas.openxmlformats.org/officeDocument/2006/bibliography"/>
   </ds:schemaRefs>

</xml_diff>